<commit_message>
Added readme and edited report
</commit_message>
<xml_diff>
--- a/report.docx
+++ b/report.docx
@@ -1,6 +1,6 @@
 
 <file path=word/document.xml><?xml version="1.0" encoding="utf-8"?>
-<w:document xmlns:wpc="http://schemas.microsoft.com/office/word/2010/wordprocessingCanvas" xmlns:cx="http://schemas.microsoft.com/office/drawing/2014/chartex" xmlns:cx1="http://schemas.microsoft.com/office/drawing/2015/9/8/chartex" xmlns:mc="http://schemas.openxmlformats.org/markup-compatibility/2006" xmlns:o="urn:schemas-microsoft-com:office:office" xmlns:r="http://schemas.openxmlformats.org/officeDocument/2006/relationships" xmlns:m="http://schemas.openxmlformats.org/officeDocument/2006/math" xmlns:v="urn:schemas-microsoft-com:vml" xmlns:wp14="http://schemas.microsoft.com/office/word/2010/wordprocessingDrawing" xmlns:wp="http://schemas.openxmlformats.org/drawingml/2006/wordprocessingDrawing" xmlns:w10="urn:schemas-microsoft-com:office:word" xmlns:w="http://schemas.openxmlformats.org/wordprocessingml/2006/main" xmlns:w14="http://schemas.microsoft.com/office/word/2010/wordml" xmlns:w15="http://schemas.microsoft.com/office/word/2012/wordml" xmlns:w16se="http://schemas.microsoft.com/office/word/2015/wordml/symex" xmlns:wpg="http://schemas.microsoft.com/office/word/2010/wordprocessingGroup" xmlns:wpi="http://schemas.microsoft.com/office/word/2010/wordprocessingInk" xmlns:wne="http://schemas.microsoft.com/office/word/2006/wordml" xmlns:wps="http://schemas.microsoft.com/office/word/2010/wordprocessingShape" mc:Ignorable="w14 w15 w16se wp14">
+<w:document xmlns:wpc="http://schemas.microsoft.com/office/word/2010/wordprocessingCanvas" xmlns:mo="http://schemas.microsoft.com/office/mac/office/2008/main" xmlns:mc="http://schemas.openxmlformats.org/markup-compatibility/2006" xmlns:mv="urn:schemas-microsoft-com:mac:vml" xmlns:o="urn:schemas-microsoft-com:office:office" xmlns:r="http://schemas.openxmlformats.org/officeDocument/2006/relationships" xmlns:m="http://schemas.openxmlformats.org/officeDocument/2006/math" xmlns:v="urn:schemas-microsoft-com:vml" xmlns:wp14="http://schemas.microsoft.com/office/word/2010/wordprocessingDrawing" xmlns:wp="http://schemas.openxmlformats.org/drawingml/2006/wordprocessingDrawing" xmlns:w10="urn:schemas-microsoft-com:office:word" xmlns:w="http://schemas.openxmlformats.org/wordprocessingml/2006/main" xmlns:w14="http://schemas.microsoft.com/office/word/2010/wordml" xmlns:wpg="http://schemas.microsoft.com/office/word/2010/wordprocessingGroup" xmlns:wpi="http://schemas.microsoft.com/office/word/2010/wordprocessingInk" xmlns:wne="http://schemas.microsoft.com/office/word/2006/wordml" xmlns:wps="http://schemas.microsoft.com/office/word/2010/wordprocessingShape" mc:Ignorable="w14 wp14">
   <w:body>
     <w:p>
       <w:pPr>
@@ -76,6 +76,24 @@
         </w:rPr>
         <w:t xml:space="preserve"> –</w:t>
       </w:r>
+      <w:r>
+        <w:rPr>
+          <w:rFonts w:ascii="Helvetica" w:hAnsi="Helvetica" w:cs="Helvetica"/>
+          <w:color w:val="3262B2"/>
+          <w:sz w:val="32"/>
+          <w:szCs w:val="32"/>
+          <w:lang w:val="en-US"/>
+        </w:rPr>
+        <w:t xml:space="preserve"> </w:t>
+      </w:r>
+      <w:r>
+        <w:rPr>
+          <w:rFonts w:ascii="Calibri" w:hAnsi="Calibri" w:cs="Helvetica"/>
+          <w:b/>
+          <w:lang w:val="en-US"/>
+        </w:rPr>
+        <w:t>akshayjain1996</w:t>
+      </w:r>
     </w:p>
     <w:p>
       <w:pPr>
@@ -102,6 +120,14 @@
         </w:rPr>
         <w:t xml:space="preserve"> – </w:t>
       </w:r>
+      <w:r>
+        <w:rPr>
+          <w:rFonts w:ascii="Calibri" w:hAnsi="Calibri" w:cs="Helvetica"/>
+          <w:b/>
+          <w:lang w:val="en-US"/>
+        </w:rPr>
+        <w:t>snehpatel3</w:t>
+      </w:r>
     </w:p>
     <w:p>
       <w:pPr>
@@ -132,75 +158,59 @@
           <w:b/>
         </w:rPr>
       </w:pPr>
+      <w:r>
+        <w:rPr>
+          <w:b/>
+        </w:rPr>
+        <w:t xml:space="preserve">Siddharth – </w:t>
+      </w:r>
+      <w:r>
+        <w:rPr>
+          <w:b/>
+        </w:rPr>
+        <w:t>Sidd0107</w:t>
+      </w:r>
+    </w:p>
+    <w:p>
+      <w:pPr>
+        <w:ind w:left="720"/>
+        <w:rPr>
+          <w:b/>
+        </w:rPr>
+      </w:pPr>
+      <w:r>
+        <w:rPr>
+          <w:b/>
+        </w:rPr>
+        <w:t>Description:</w:t>
+      </w:r>
+    </w:p>
+    <w:p>
+      <w:pPr>
+        <w:ind w:left="720"/>
+        <w:rPr>
+          <w:b/>
+        </w:rPr>
+      </w:pPr>
+      <w:r>
+        <w:rPr>
+          <w:b/>
+        </w:rPr>
+        <w:tab/>
+      </w:r>
       <w:proofErr w:type="spellStart"/>
       <w:r>
         <w:rPr>
           <w:b/>
         </w:rPr>
-        <w:t>Siddharth</w:t>
+        <w:t>CaterGeek</w:t>
       </w:r>
       <w:proofErr w:type="spellEnd"/>
       <w:r>
         <w:rPr>
           <w:b/>
         </w:rPr>
-        <w:t xml:space="preserve"> – </w:t>
-      </w:r>
-    </w:p>
-    <w:p>
-      <w:pPr>
-        <w:ind w:left="720"/>
-        <w:rPr>
-          <w:b/>
-        </w:rPr>
-      </w:pPr>
-      <w:r>
-        <w:rPr>
-          <w:b/>
-        </w:rPr>
-        <w:t>Description:</w:t>
-      </w:r>
-    </w:p>
-    <w:p>
-      <w:pPr>
-        <w:ind w:left="720"/>
-        <w:rPr>
-          <w:b/>
-        </w:rPr>
-      </w:pPr>
-      <w:r>
-        <w:rPr>
-          <w:b/>
-        </w:rPr>
-        <w:tab/>
-      </w:r>
-      <w:proofErr w:type="spellStart"/>
-      <w:r>
-        <w:rPr>
-          <w:b/>
-        </w:rPr>
-        <w:t>CaterGeek</w:t>
-      </w:r>
-      <w:proofErr w:type="spellEnd"/>
-      <w:r>
-        <w:rPr>
-          <w:b/>
-        </w:rPr>
-        <w:t xml:space="preserve"> is a website where users’ food requirements for events or celebrations, or anything are met. Users who have a need for food can sign up and check out </w:t>
-      </w:r>
-      <w:proofErr w:type="gramStart"/>
-      <w:r>
-        <w:rPr>
-          <w:b/>
-        </w:rPr>
-        <w:t>profiles’</w:t>
-      </w:r>
-      <w:proofErr w:type="gramEnd"/>
-      <w:r>
-        <w:rPr>
-          <w:b/>
-        </w:rPr>
-        <w:t xml:space="preserve"> of caterers. Different caterers are capable of different things and once a user finds a good caterer, they can make an order related to their needs. A user is able to sort through the listings by rating of the caterer, specialties, and more.</w:t>
+        <w:t xml:space="preserve"> is a website where users’ food requirements for events or celebrations, or anything are met. Users who have a need for food can sign up and check out profiles’ of caterers. Different caterers are capable of different things and once a user finds a good caterer, they can make an order related to their needs. A user is able to sort through the listings by rating of the caterer, specialties, and more.</w:t>
       </w:r>
     </w:p>
     <w:p>
@@ -232,6 +242,8 @@
         <w:tab/>
         <w:t xml:space="preserve">Users can leave reviews of caterers and caterers maintain a satisfaction rating and list of reviews. </w:t>
       </w:r>
+      <w:bookmarkStart w:id="0" w:name="_GoBack"/>
+      <w:bookmarkEnd w:id="0"/>
     </w:p>
     <w:p>
       <w:pPr>
@@ -461,11 +473,9 @@
           <w:numId w:val="1"/>
         </w:numPr>
       </w:pPr>
-      <w:proofErr w:type="gramStart"/>
       <w:r>
         <w:t>My</w:t>
       </w:r>
-      <w:proofErr w:type="gramEnd"/>
     </w:p>
     <w:p>
       <w:pPr>
@@ -496,15 +506,7 @@
         <w:rPr>
           <w:b/>
         </w:rPr>
-        <w:t>How did we improve site performance</w:t>
-      </w:r>
-      <w:bookmarkStart w:id="0" w:name="_GoBack"/>
-      <w:bookmarkEnd w:id="0"/>
-      <w:r>
-        <w:rPr>
-          <w:b/>
-        </w:rPr>
-        <w:t>?</w:t>
+        <w:t>How did we improve site performance?</w:t>
       </w:r>
     </w:p>
     <w:p>
@@ -556,8 +558,8 @@
 </file>
 
 <file path=word/numbering.xml><?xml version="1.0" encoding="utf-8"?>
-<w:numbering xmlns:wpc="http://schemas.microsoft.com/office/word/2010/wordprocessingCanvas" xmlns:cx="http://schemas.microsoft.com/office/drawing/2014/chartex" xmlns:cx1="http://schemas.microsoft.com/office/drawing/2015/9/8/chartex" xmlns:mc="http://schemas.openxmlformats.org/markup-compatibility/2006" xmlns:o="urn:schemas-microsoft-com:office:office" xmlns:r="http://schemas.openxmlformats.org/officeDocument/2006/relationships" xmlns:m="http://schemas.openxmlformats.org/officeDocument/2006/math" xmlns:v="urn:schemas-microsoft-com:vml" xmlns:wp14="http://schemas.microsoft.com/office/word/2010/wordprocessingDrawing" xmlns:wp="http://schemas.openxmlformats.org/drawingml/2006/wordprocessingDrawing" xmlns:w10="urn:schemas-microsoft-com:office:word" xmlns:w="http://schemas.openxmlformats.org/wordprocessingml/2006/main" xmlns:w14="http://schemas.microsoft.com/office/word/2010/wordml" xmlns:w15="http://schemas.microsoft.com/office/word/2012/wordml" xmlns:w16se="http://schemas.microsoft.com/office/word/2015/wordml/symex" xmlns:wpg="http://schemas.microsoft.com/office/word/2010/wordprocessingGroup" xmlns:wpi="http://schemas.microsoft.com/office/word/2010/wordprocessingInk" xmlns:wne="http://schemas.microsoft.com/office/word/2006/wordml" xmlns:wps="http://schemas.microsoft.com/office/word/2010/wordprocessingShape" mc:Ignorable="w14 w15 w16se wp14">
-  <w:abstractNum w:abstractNumId="0" w15:restartNumberingAfterBreak="0">
+<w:numbering xmlns:wpc="http://schemas.microsoft.com/office/word/2010/wordprocessingCanvas" xmlns:mo="http://schemas.microsoft.com/office/mac/office/2008/main" xmlns:mc="http://schemas.openxmlformats.org/markup-compatibility/2006" xmlns:mv="urn:schemas-microsoft-com:mac:vml" xmlns:o="urn:schemas-microsoft-com:office:office" xmlns:r="http://schemas.openxmlformats.org/officeDocument/2006/relationships" xmlns:m="http://schemas.openxmlformats.org/officeDocument/2006/math" xmlns:v="urn:schemas-microsoft-com:vml" xmlns:wp14="http://schemas.microsoft.com/office/word/2010/wordprocessingDrawing" xmlns:wp="http://schemas.openxmlformats.org/drawingml/2006/wordprocessingDrawing" xmlns:w10="urn:schemas-microsoft-com:office:word" xmlns:w="http://schemas.openxmlformats.org/wordprocessingml/2006/main" xmlns:w14="http://schemas.microsoft.com/office/word/2010/wordml" xmlns:wpg="http://schemas.microsoft.com/office/word/2010/wordprocessingGroup" xmlns:wpi="http://schemas.microsoft.com/office/word/2010/wordprocessingInk" xmlns:wne="http://schemas.microsoft.com/office/word/2006/wordml" xmlns:wps="http://schemas.microsoft.com/office/word/2010/wordprocessingShape" mc:Ignorable="w14 wp14">
+  <w:abstractNum w:abstractNumId="0">
     <w:nsid w:val="26387CA4"/>
     <w:multiLevelType w:val="hybridMultilevel"/>
     <w:tmpl w:val="15689616"/>
@@ -676,7 +678,7 @@
 </file>
 
 <file path=word/styles.xml><?xml version="1.0" encoding="utf-8"?>
-<w:styles xmlns:mc="http://schemas.openxmlformats.org/markup-compatibility/2006" xmlns:r="http://schemas.openxmlformats.org/officeDocument/2006/relationships" xmlns:w="http://schemas.openxmlformats.org/wordprocessingml/2006/main" xmlns:w14="http://schemas.microsoft.com/office/word/2010/wordml" xmlns:w15="http://schemas.microsoft.com/office/word/2012/wordml" xmlns:w16se="http://schemas.microsoft.com/office/word/2015/wordml/symex" mc:Ignorable="w14 w15 w16se">
+<w:styles xmlns:mc="http://schemas.openxmlformats.org/markup-compatibility/2006" xmlns:r="http://schemas.openxmlformats.org/officeDocument/2006/relationships" xmlns:w="http://schemas.openxmlformats.org/wordprocessingml/2006/main" xmlns:w14="http://schemas.microsoft.com/office/word/2010/wordml" mc:Ignorable="w14">
   <w:docDefaults>
     <w:rPrDefault>
       <w:rPr>
@@ -692,378 +694,363 @@
       </w:pPr>
     </w:pPrDefault>
   </w:docDefaults>
-  <w:latentStyles w:defLockedState="0" w:defUIPriority="99" w:defSemiHidden="0" w:defUnhideWhenUsed="0" w:defQFormat="0" w:count="371">
-    <w:lsdException w:name="Normal" w:uiPriority="0" w:qFormat="1"/>
-    <w:lsdException w:name="heading 1" w:uiPriority="9" w:qFormat="1"/>
-    <w:lsdException w:name="heading 2" w:semiHidden="1" w:uiPriority="9" w:unhideWhenUsed="1" w:qFormat="1"/>
-    <w:lsdException w:name="heading 3" w:semiHidden="1" w:uiPriority="9" w:unhideWhenUsed="1" w:qFormat="1"/>
-    <w:lsdException w:name="heading 4" w:semiHidden="1" w:uiPriority="9" w:unhideWhenUsed="1" w:qFormat="1"/>
-    <w:lsdException w:name="heading 5" w:semiHidden="1" w:uiPriority="9" w:unhideWhenUsed="1" w:qFormat="1"/>
-    <w:lsdException w:name="heading 6" w:semiHidden="1" w:uiPriority="9" w:unhideWhenUsed="1" w:qFormat="1"/>
-    <w:lsdException w:name="heading 7" w:semiHidden="1" w:uiPriority="9" w:unhideWhenUsed="1" w:qFormat="1"/>
-    <w:lsdException w:name="heading 8" w:semiHidden="1" w:uiPriority="9" w:unhideWhenUsed="1" w:qFormat="1"/>
-    <w:lsdException w:name="heading 9" w:semiHidden="1" w:uiPriority="9" w:unhideWhenUsed="1" w:qFormat="1"/>
-    <w:lsdException w:name="index 1" w:semiHidden="1" w:unhideWhenUsed="1"/>
-    <w:lsdException w:name="index 2" w:semiHidden="1" w:unhideWhenUsed="1"/>
-    <w:lsdException w:name="index 3" w:semiHidden="1" w:unhideWhenUsed="1"/>
-    <w:lsdException w:name="index 4" w:semiHidden="1" w:unhideWhenUsed="1"/>
-    <w:lsdException w:name="index 5" w:semiHidden="1" w:unhideWhenUsed="1"/>
-    <w:lsdException w:name="index 6" w:semiHidden="1" w:unhideWhenUsed="1"/>
-    <w:lsdException w:name="index 7" w:semiHidden="1" w:unhideWhenUsed="1"/>
-    <w:lsdException w:name="index 8" w:semiHidden="1" w:unhideWhenUsed="1"/>
-    <w:lsdException w:name="index 9" w:semiHidden="1" w:unhideWhenUsed="1"/>
-    <w:lsdException w:name="toc 1" w:semiHidden="1" w:uiPriority="39" w:unhideWhenUsed="1"/>
-    <w:lsdException w:name="toc 2" w:semiHidden="1" w:uiPriority="39" w:unhideWhenUsed="1"/>
-    <w:lsdException w:name="toc 3" w:semiHidden="1" w:uiPriority="39" w:unhideWhenUsed="1"/>
-    <w:lsdException w:name="toc 4" w:semiHidden="1" w:uiPriority="39" w:unhideWhenUsed="1"/>
-    <w:lsdException w:name="toc 5" w:semiHidden="1" w:uiPriority="39" w:unhideWhenUsed="1"/>
-    <w:lsdException w:name="toc 6" w:semiHidden="1" w:uiPriority="39" w:unhideWhenUsed="1"/>
-    <w:lsdException w:name="toc 7" w:semiHidden="1" w:uiPriority="39" w:unhideWhenUsed="1"/>
-    <w:lsdException w:name="toc 8" w:semiHidden="1" w:uiPriority="39" w:unhideWhenUsed="1"/>
-    <w:lsdException w:name="toc 9" w:semiHidden="1" w:uiPriority="39" w:unhideWhenUsed="1"/>
-    <w:lsdException w:name="Normal Indent" w:semiHidden="1" w:unhideWhenUsed="1"/>
-    <w:lsdException w:name="footnote text" w:semiHidden="1" w:unhideWhenUsed="1"/>
-    <w:lsdException w:name="annotation text" w:semiHidden="1" w:unhideWhenUsed="1"/>
-    <w:lsdException w:name="header" w:semiHidden="1" w:unhideWhenUsed="1"/>
-    <w:lsdException w:name="footer" w:semiHidden="1" w:unhideWhenUsed="1"/>
-    <w:lsdException w:name="index heading" w:semiHidden="1" w:unhideWhenUsed="1"/>
-    <w:lsdException w:name="caption" w:semiHidden="1" w:uiPriority="35" w:unhideWhenUsed="1" w:qFormat="1"/>
-    <w:lsdException w:name="table of figures" w:semiHidden="1" w:unhideWhenUsed="1"/>
-    <w:lsdException w:name="envelope address" w:semiHidden="1" w:unhideWhenUsed="1"/>
-    <w:lsdException w:name="envelope return" w:semiHidden="1" w:unhideWhenUsed="1"/>
-    <w:lsdException w:name="footnote reference" w:semiHidden="1" w:unhideWhenUsed="1"/>
-    <w:lsdException w:name="annotation reference" w:semiHidden="1" w:unhideWhenUsed="1"/>
-    <w:lsdException w:name="line number" w:semiHidden="1" w:unhideWhenUsed="1"/>
-    <w:lsdException w:name="page number" w:semiHidden="1" w:unhideWhenUsed="1"/>
-    <w:lsdException w:name="endnote reference" w:semiHidden="1" w:unhideWhenUsed="1"/>
-    <w:lsdException w:name="endnote text" w:semiHidden="1" w:unhideWhenUsed="1"/>
-    <w:lsdException w:name="table of authorities" w:semiHidden="1" w:unhideWhenUsed="1"/>
-    <w:lsdException w:name="macro" w:semiHidden="1" w:unhideWhenUsed="1"/>
-    <w:lsdException w:name="toa heading" w:semiHidden="1" w:unhideWhenUsed="1"/>
-    <w:lsdException w:name="List" w:semiHidden="1" w:unhideWhenUsed="1"/>
-    <w:lsdException w:name="List Bullet" w:semiHidden="1" w:unhideWhenUsed="1"/>
-    <w:lsdException w:name="List Number" w:semiHidden="1" w:unhideWhenUsed="1"/>
-    <w:lsdException w:name="List 2" w:semiHidden="1" w:unhideWhenUsed="1"/>
-    <w:lsdException w:name="List 3" w:semiHidden="1" w:unhideWhenUsed="1"/>
-    <w:lsdException w:name="List 4" w:semiHidden="1" w:unhideWhenUsed="1"/>
-    <w:lsdException w:name="List 5" w:semiHidden="1" w:unhideWhenUsed="1"/>
-    <w:lsdException w:name="List Bullet 2" w:semiHidden="1" w:unhideWhenUsed="1"/>
-    <w:lsdException w:name="List Bullet 3" w:semiHidden="1" w:unhideWhenUsed="1"/>
-    <w:lsdException w:name="List Bullet 4" w:semiHidden="1" w:unhideWhenUsed="1"/>
-    <w:lsdException w:name="List Bullet 5" w:semiHidden="1" w:unhideWhenUsed="1"/>
-    <w:lsdException w:name="List Number 2" w:semiHidden="1" w:unhideWhenUsed="1"/>
-    <w:lsdException w:name="List Number 3" w:semiHidden="1" w:unhideWhenUsed="1"/>
-    <w:lsdException w:name="List Number 4" w:semiHidden="1" w:unhideWhenUsed="1"/>
-    <w:lsdException w:name="List Number 5" w:semiHidden="1" w:unhideWhenUsed="1"/>
-    <w:lsdException w:name="Title" w:uiPriority="10" w:qFormat="1"/>
-    <w:lsdException w:name="Closing" w:semiHidden="1" w:unhideWhenUsed="1"/>
-    <w:lsdException w:name="Signature" w:semiHidden="1" w:unhideWhenUsed="1"/>
-    <w:lsdException w:name="Default Paragraph Font" w:semiHidden="1" w:uiPriority="1" w:unhideWhenUsed="1"/>
-    <w:lsdException w:name="Body Text" w:semiHidden="1" w:unhideWhenUsed="1"/>
-    <w:lsdException w:name="Body Text Indent" w:semiHidden="1" w:unhideWhenUsed="1"/>
-    <w:lsdException w:name="List Continue" w:semiHidden="1" w:unhideWhenUsed="1"/>
-    <w:lsdException w:name="List Continue 2" w:semiHidden="1" w:unhideWhenUsed="1"/>
-    <w:lsdException w:name="List Continue 3" w:semiHidden="1" w:unhideWhenUsed="1"/>
-    <w:lsdException w:name="List Continue 4" w:semiHidden="1" w:unhideWhenUsed="1"/>
-    <w:lsdException w:name="List Continue 5" w:semiHidden="1" w:unhideWhenUsed="1"/>
-    <w:lsdException w:name="Message Header" w:semiHidden="1" w:unhideWhenUsed="1"/>
-    <w:lsdException w:name="Subtitle" w:uiPriority="11" w:qFormat="1"/>
-    <w:lsdException w:name="Salutation" w:semiHidden="1" w:unhideWhenUsed="1"/>
-    <w:lsdException w:name="Date" w:semiHidden="1" w:unhideWhenUsed="1"/>
-    <w:lsdException w:name="Body Text First Indent" w:semiHidden="1" w:unhideWhenUsed="1"/>
-    <w:lsdException w:name="Body Text First Indent 2" w:semiHidden="1" w:unhideWhenUsed="1"/>
-    <w:lsdException w:name="Note Heading" w:semiHidden="1" w:unhideWhenUsed="1"/>
-    <w:lsdException w:name="Body Text 2" w:semiHidden="1" w:unhideWhenUsed="1"/>
-    <w:lsdException w:name="Body Text 3" w:semiHidden="1" w:unhideWhenUsed="1"/>
-    <w:lsdException w:name="Body Text Indent 2" w:semiHidden="1" w:unhideWhenUsed="1"/>
-    <w:lsdException w:name="Body Text Indent 3" w:semiHidden="1" w:unhideWhenUsed="1"/>
-    <w:lsdException w:name="Block Text" w:semiHidden="1" w:unhideWhenUsed="1"/>
-    <w:lsdException w:name="Hyperlink" w:semiHidden="1" w:unhideWhenUsed="1"/>
-    <w:lsdException w:name="FollowedHyperlink" w:semiHidden="1" w:unhideWhenUsed="1"/>
-    <w:lsdException w:name="Strong" w:uiPriority="22" w:qFormat="1"/>
-    <w:lsdException w:name="Emphasis" w:uiPriority="20" w:qFormat="1"/>
-    <w:lsdException w:name="Document Map" w:semiHidden="1" w:unhideWhenUsed="1"/>
-    <w:lsdException w:name="Plain Text" w:semiHidden="1" w:unhideWhenUsed="1"/>
-    <w:lsdException w:name="E-mail Signature" w:semiHidden="1" w:unhideWhenUsed="1"/>
-    <w:lsdException w:name="HTML Top of Form" w:semiHidden="1" w:unhideWhenUsed="1"/>
-    <w:lsdException w:name="HTML Bottom of Form" w:semiHidden="1" w:unhideWhenUsed="1"/>
-    <w:lsdException w:name="Normal (Web)" w:semiHidden="1" w:unhideWhenUsed="1"/>
-    <w:lsdException w:name="HTML Acronym" w:semiHidden="1" w:unhideWhenUsed="1"/>
-    <w:lsdException w:name="HTML Address" w:semiHidden="1" w:unhideWhenUsed="1"/>
-    <w:lsdException w:name="HTML Cite" w:semiHidden="1" w:unhideWhenUsed="1"/>
-    <w:lsdException w:name="HTML Code" w:semiHidden="1" w:unhideWhenUsed="1"/>
-    <w:lsdException w:name="HTML Definition" w:semiHidden="1" w:unhideWhenUsed="1"/>
-    <w:lsdException w:name="HTML Keyboard" w:semiHidden="1" w:unhideWhenUsed="1"/>
-    <w:lsdException w:name="HTML Preformatted" w:semiHidden="1" w:unhideWhenUsed="1"/>
-    <w:lsdException w:name="HTML Sample" w:semiHidden="1" w:unhideWhenUsed="1"/>
-    <w:lsdException w:name="HTML Typewriter" w:semiHidden="1" w:unhideWhenUsed="1"/>
-    <w:lsdException w:name="HTML Variable" w:semiHidden="1" w:unhideWhenUsed="1"/>
-    <w:lsdException w:name="Normal Table" w:semiHidden="1" w:unhideWhenUsed="1"/>
-    <w:lsdException w:name="annotation subject" w:semiHidden="1" w:unhideWhenUsed="1"/>
-    <w:lsdException w:name="No List" w:semiHidden="1" w:unhideWhenUsed="1"/>
-    <w:lsdException w:name="Outline List 1" w:semiHidden="1" w:unhideWhenUsed="1"/>
-    <w:lsdException w:name="Outline List 2" w:semiHidden="1" w:unhideWhenUsed="1"/>
-    <w:lsdException w:name="Outline List 3" w:semiHidden="1" w:unhideWhenUsed="1"/>
-    <w:lsdException w:name="Table Simple 1" w:semiHidden="1" w:unhideWhenUsed="1"/>
-    <w:lsdException w:name="Table Simple 2" w:semiHidden="1" w:unhideWhenUsed="1"/>
-    <w:lsdException w:name="Table Simple 3" w:semiHidden="1" w:unhideWhenUsed="1"/>
-    <w:lsdException w:name="Table Classic 1" w:semiHidden="1" w:unhideWhenUsed="1"/>
-    <w:lsdException w:name="Table Classic 2" w:semiHidden="1" w:unhideWhenUsed="1"/>
-    <w:lsdException w:name="Table Classic 3" w:semiHidden="1" w:unhideWhenUsed="1"/>
-    <w:lsdException w:name="Table Classic 4" w:semiHidden="1" w:unhideWhenUsed="1"/>
-    <w:lsdException w:name="Table Colorful 1" w:semiHidden="1" w:unhideWhenUsed="1"/>
-    <w:lsdException w:name="Table Colorful 2" w:semiHidden="1" w:unhideWhenUsed="1"/>
-    <w:lsdException w:name="Table Colorful 3" w:semiHidden="1" w:unhideWhenUsed="1"/>
-    <w:lsdException w:name="Table Columns 1" w:semiHidden="1" w:unhideWhenUsed="1"/>
-    <w:lsdException w:name="Table Columns 2" w:semiHidden="1" w:unhideWhenUsed="1"/>
-    <w:lsdException w:name="Table Columns 3" w:semiHidden="1" w:unhideWhenUsed="1"/>
-    <w:lsdException w:name="Table Columns 4" w:semiHidden="1" w:unhideWhenUsed="1"/>
-    <w:lsdException w:name="Table Columns 5" w:semiHidden="1" w:unhideWhenUsed="1"/>
-    <w:lsdException w:name="Table Grid 1" w:semiHidden="1" w:unhideWhenUsed="1"/>
-    <w:lsdException w:name="Table Grid 2" w:semiHidden="1" w:unhideWhenUsed="1"/>
-    <w:lsdException w:name="Table Grid 3" w:semiHidden="1" w:unhideWhenUsed="1"/>
-    <w:lsdException w:name="Table Grid 4" w:semiHidden="1" w:unhideWhenUsed="1"/>
-    <w:lsdException w:name="Table Grid 5" w:semiHidden="1" w:unhideWhenUsed="1"/>
-    <w:lsdException w:name="Table Grid 6" w:semiHidden="1" w:unhideWhenUsed="1"/>
-    <w:lsdException w:name="Table Grid 7" w:semiHidden="1" w:unhideWhenUsed="1"/>
-    <w:lsdException w:name="Table Grid 8" w:semiHidden="1" w:unhideWhenUsed="1"/>
-    <w:lsdException w:name="Table List 1" w:semiHidden="1" w:unhideWhenUsed="1"/>
-    <w:lsdException w:name="Table List 2" w:semiHidden="1" w:unhideWhenUsed="1"/>
-    <w:lsdException w:name="Table List 3" w:semiHidden="1" w:unhideWhenUsed="1"/>
-    <w:lsdException w:name="Table List 4" w:semiHidden="1" w:unhideWhenUsed="1"/>
-    <w:lsdException w:name="Table List 5" w:semiHidden="1" w:unhideWhenUsed="1"/>
-    <w:lsdException w:name="Table List 6" w:semiHidden="1" w:unhideWhenUsed="1"/>
-    <w:lsdException w:name="Table List 7" w:semiHidden="1" w:unhideWhenUsed="1"/>
-    <w:lsdException w:name="Table List 8" w:semiHidden="1" w:unhideWhenUsed="1"/>
-    <w:lsdException w:name="Table 3D effects 1" w:semiHidden="1" w:unhideWhenUsed="1"/>
-    <w:lsdException w:name="Table 3D effects 2" w:semiHidden="1" w:unhideWhenUsed="1"/>
-    <w:lsdException w:name="Table 3D effects 3" w:semiHidden="1" w:unhideWhenUsed="1"/>
-    <w:lsdException w:name="Table Contemporary" w:semiHidden="1" w:unhideWhenUsed="1"/>
-    <w:lsdException w:name="Table Elegant" w:semiHidden="1" w:unhideWhenUsed="1"/>
-    <w:lsdException w:name="Table Professional" w:semiHidden="1" w:unhideWhenUsed="1"/>
-    <w:lsdException w:name="Table Subtle 1" w:semiHidden="1" w:unhideWhenUsed="1"/>
-    <w:lsdException w:name="Table Subtle 2" w:semiHidden="1" w:unhideWhenUsed="1"/>
-    <w:lsdException w:name="Table Web 1" w:semiHidden="1" w:unhideWhenUsed="1"/>
-    <w:lsdException w:name="Table Web 2" w:semiHidden="1" w:unhideWhenUsed="1"/>
-    <w:lsdException w:name="Table Web 3" w:semiHidden="1" w:unhideWhenUsed="1"/>
-    <w:lsdException w:name="Balloon Text" w:semiHidden="1" w:unhideWhenUsed="1"/>
-    <w:lsdException w:name="Table Grid" w:uiPriority="39"/>
-    <w:lsdException w:name="Table Theme" w:semiHidden="1" w:unhideWhenUsed="1"/>
-    <w:lsdException w:name="Placeholder Text" w:semiHidden="1"/>
-    <w:lsdException w:name="No Spacing" w:uiPriority="1" w:qFormat="1"/>
-    <w:lsdException w:name="Light Shading" w:uiPriority="60"/>
-    <w:lsdException w:name="Light List" w:uiPriority="61"/>
-    <w:lsdException w:name="Light Grid" w:uiPriority="62"/>
-    <w:lsdException w:name="Medium Shading 1" w:uiPriority="63"/>
-    <w:lsdException w:name="Medium Shading 2" w:uiPriority="64"/>
-    <w:lsdException w:name="Medium List 1" w:uiPriority="65"/>
-    <w:lsdException w:name="Medium List 2" w:uiPriority="66"/>
-    <w:lsdException w:name="Medium Grid 1" w:uiPriority="67"/>
-    <w:lsdException w:name="Medium Grid 2" w:uiPriority="68"/>
-    <w:lsdException w:name="Medium Grid 3" w:uiPriority="69"/>
-    <w:lsdException w:name="Dark List" w:uiPriority="70"/>
-    <w:lsdException w:name="Colorful Shading" w:uiPriority="71"/>
-    <w:lsdException w:name="Colorful List" w:uiPriority="72"/>
-    <w:lsdException w:name="Colorful Grid" w:uiPriority="73"/>
-    <w:lsdException w:name="Light Shading Accent 1" w:uiPriority="60"/>
-    <w:lsdException w:name="Light List Accent 1" w:uiPriority="61"/>
-    <w:lsdException w:name="Light Grid Accent 1" w:uiPriority="62"/>
-    <w:lsdException w:name="Medium Shading 1 Accent 1" w:uiPriority="63"/>
-    <w:lsdException w:name="Medium Shading 2 Accent 1" w:uiPriority="64"/>
-    <w:lsdException w:name="Medium List 1 Accent 1" w:uiPriority="65"/>
-    <w:lsdException w:name="Revision" w:semiHidden="1"/>
-    <w:lsdException w:name="List Paragraph" w:uiPriority="34" w:qFormat="1"/>
-    <w:lsdException w:name="Quote" w:uiPriority="29" w:qFormat="1"/>
-    <w:lsdException w:name="Intense Quote" w:uiPriority="30" w:qFormat="1"/>
-    <w:lsdException w:name="Medium List 2 Accent 1" w:uiPriority="66"/>
-    <w:lsdException w:name="Medium Grid 1 Accent 1" w:uiPriority="67"/>
-    <w:lsdException w:name="Medium Grid 2 Accent 1" w:uiPriority="68"/>
-    <w:lsdException w:name="Medium Grid 3 Accent 1" w:uiPriority="69"/>
-    <w:lsdException w:name="Dark List Accent 1" w:uiPriority="70"/>
-    <w:lsdException w:name="Colorful Shading Accent 1" w:uiPriority="71"/>
-    <w:lsdException w:name="Colorful List Accent 1" w:uiPriority="72"/>
-    <w:lsdException w:name="Colorful Grid Accent 1" w:uiPriority="73"/>
-    <w:lsdException w:name="Light Shading Accent 2" w:uiPriority="60"/>
-    <w:lsdException w:name="Light List Accent 2" w:uiPriority="61"/>
-    <w:lsdException w:name="Light Grid Accent 2" w:uiPriority="62"/>
-    <w:lsdException w:name="Medium Shading 1 Accent 2" w:uiPriority="63"/>
-    <w:lsdException w:name="Medium Shading 2 Accent 2" w:uiPriority="64"/>
-    <w:lsdException w:name="Medium List 1 Accent 2" w:uiPriority="65"/>
-    <w:lsdException w:name="Medium List 2 Accent 2" w:uiPriority="66"/>
-    <w:lsdException w:name="Medium Grid 1 Accent 2" w:uiPriority="67"/>
-    <w:lsdException w:name="Medium Grid 2 Accent 2" w:uiPriority="68"/>
-    <w:lsdException w:name="Medium Grid 3 Accent 2" w:uiPriority="69"/>
-    <w:lsdException w:name="Dark List Accent 2" w:uiPriority="70"/>
-    <w:lsdException w:name="Colorful Shading Accent 2" w:uiPriority="71"/>
-    <w:lsdException w:name="Colorful List Accent 2" w:uiPriority="72"/>
-    <w:lsdException w:name="Colorful Grid Accent 2" w:uiPriority="73"/>
-    <w:lsdException w:name="Light Shading Accent 3" w:uiPriority="60"/>
-    <w:lsdException w:name="Light List Accent 3" w:uiPriority="61"/>
-    <w:lsdException w:name="Light Grid Accent 3" w:uiPriority="62"/>
-    <w:lsdException w:name="Medium Shading 1 Accent 3" w:uiPriority="63"/>
-    <w:lsdException w:name="Medium Shading 2 Accent 3" w:uiPriority="64"/>
-    <w:lsdException w:name="Medium List 1 Accent 3" w:uiPriority="65"/>
-    <w:lsdException w:name="Medium List 2 Accent 3" w:uiPriority="66"/>
-    <w:lsdException w:name="Medium Grid 1 Accent 3" w:uiPriority="67"/>
-    <w:lsdException w:name="Medium Grid 2 Accent 3" w:uiPriority="68"/>
-    <w:lsdException w:name="Medium Grid 3 Accent 3" w:uiPriority="69"/>
-    <w:lsdException w:name="Dark List Accent 3" w:uiPriority="70"/>
-    <w:lsdException w:name="Colorful Shading Accent 3" w:uiPriority="71"/>
-    <w:lsdException w:name="Colorful List Accent 3" w:uiPriority="72"/>
-    <w:lsdException w:name="Colorful Grid Accent 3" w:uiPriority="73"/>
-    <w:lsdException w:name="Light Shading Accent 4" w:uiPriority="60"/>
-    <w:lsdException w:name="Light List Accent 4" w:uiPriority="61"/>
-    <w:lsdException w:name="Light Grid Accent 4" w:uiPriority="62"/>
-    <w:lsdException w:name="Medium Shading 1 Accent 4" w:uiPriority="63"/>
-    <w:lsdException w:name="Medium Shading 2 Accent 4" w:uiPriority="64"/>
-    <w:lsdException w:name="Medium List 1 Accent 4" w:uiPriority="65"/>
-    <w:lsdException w:name="Medium List 2 Accent 4" w:uiPriority="66"/>
-    <w:lsdException w:name="Medium Grid 1 Accent 4" w:uiPriority="67"/>
-    <w:lsdException w:name="Medium Grid 2 Accent 4" w:uiPriority="68"/>
-    <w:lsdException w:name="Medium Grid 3 Accent 4" w:uiPriority="69"/>
-    <w:lsdException w:name="Dark List Accent 4" w:uiPriority="70"/>
-    <w:lsdException w:name="Colorful Shading Accent 4" w:uiPriority="71"/>
-    <w:lsdException w:name="Colorful List Accent 4" w:uiPriority="72"/>
-    <w:lsdException w:name="Colorful Grid Accent 4" w:uiPriority="73"/>
-    <w:lsdException w:name="Light Shading Accent 5" w:uiPriority="60"/>
-    <w:lsdException w:name="Light List Accent 5" w:uiPriority="61"/>
-    <w:lsdException w:name="Light Grid Accent 5" w:uiPriority="62"/>
-    <w:lsdException w:name="Medium Shading 1 Accent 5" w:uiPriority="63"/>
-    <w:lsdException w:name="Medium Shading 2 Accent 5" w:uiPriority="64"/>
-    <w:lsdException w:name="Medium List 1 Accent 5" w:uiPriority="65"/>
-    <w:lsdException w:name="Medium List 2 Accent 5" w:uiPriority="66"/>
-    <w:lsdException w:name="Medium Grid 1 Accent 5" w:uiPriority="67"/>
-    <w:lsdException w:name="Medium Grid 2 Accent 5" w:uiPriority="68"/>
-    <w:lsdException w:name="Medium Grid 3 Accent 5" w:uiPriority="69"/>
-    <w:lsdException w:name="Dark List Accent 5" w:uiPriority="70"/>
-    <w:lsdException w:name="Colorful Shading Accent 5" w:uiPriority="71"/>
-    <w:lsdException w:name="Colorful List Accent 5" w:uiPriority="72"/>
-    <w:lsdException w:name="Colorful Grid Accent 5" w:uiPriority="73"/>
-    <w:lsdException w:name="Light Shading Accent 6" w:uiPriority="60"/>
-    <w:lsdException w:name="Light List Accent 6" w:uiPriority="61"/>
-    <w:lsdException w:name="Light Grid Accent 6" w:uiPriority="62"/>
-    <w:lsdException w:name="Medium Shading 1 Accent 6" w:uiPriority="63"/>
-    <w:lsdException w:name="Medium Shading 2 Accent 6" w:uiPriority="64"/>
-    <w:lsdException w:name="Medium List 1 Accent 6" w:uiPriority="65"/>
-    <w:lsdException w:name="Medium List 2 Accent 6" w:uiPriority="66"/>
-    <w:lsdException w:name="Medium Grid 1 Accent 6" w:uiPriority="67"/>
-    <w:lsdException w:name="Medium Grid 2 Accent 6" w:uiPriority="68"/>
-    <w:lsdException w:name="Medium Grid 3 Accent 6" w:uiPriority="69"/>
-    <w:lsdException w:name="Dark List Accent 6" w:uiPriority="70"/>
-    <w:lsdException w:name="Colorful Shading Accent 6" w:uiPriority="71"/>
-    <w:lsdException w:name="Colorful List Accent 6" w:uiPriority="72"/>
-    <w:lsdException w:name="Colorful Grid Accent 6" w:uiPriority="73"/>
-    <w:lsdException w:name="Subtle Emphasis" w:uiPriority="19" w:qFormat="1"/>
-    <w:lsdException w:name="Intense Emphasis" w:uiPriority="21" w:qFormat="1"/>
-    <w:lsdException w:name="Subtle Reference" w:uiPriority="31" w:qFormat="1"/>
-    <w:lsdException w:name="Intense Reference" w:uiPriority="32" w:qFormat="1"/>
-    <w:lsdException w:name="Book Title" w:uiPriority="33" w:qFormat="1"/>
-    <w:lsdException w:name="Bibliography" w:semiHidden="1" w:uiPriority="37" w:unhideWhenUsed="1"/>
-    <w:lsdException w:name="TOC Heading" w:semiHidden="1" w:uiPriority="39" w:unhideWhenUsed="1" w:qFormat="1"/>
-    <w:lsdException w:name="Plain Table 1" w:uiPriority="41"/>
-    <w:lsdException w:name="Plain Table 2" w:uiPriority="42"/>
-    <w:lsdException w:name="Plain Table 3" w:uiPriority="43"/>
-    <w:lsdException w:name="Plain Table 4" w:uiPriority="44"/>
-    <w:lsdException w:name="Plain Table 5" w:uiPriority="45"/>
-    <w:lsdException w:name="Grid Table Light" w:uiPriority="40"/>
-    <w:lsdException w:name="Grid Table 1 Light" w:uiPriority="46"/>
-    <w:lsdException w:name="Grid Table 2" w:uiPriority="47"/>
-    <w:lsdException w:name="Grid Table 3" w:uiPriority="48"/>
-    <w:lsdException w:name="Grid Table 4" w:uiPriority="49"/>
-    <w:lsdException w:name="Grid Table 5 Dark" w:uiPriority="50"/>
-    <w:lsdException w:name="Grid Table 6 Colorful" w:uiPriority="51"/>
-    <w:lsdException w:name="Grid Table 7 Colorful" w:uiPriority="52"/>
-    <w:lsdException w:name="Grid Table 1 Light Accent 1" w:uiPriority="46"/>
-    <w:lsdException w:name="Grid Table 2 Accent 1" w:uiPriority="47"/>
-    <w:lsdException w:name="Grid Table 3 Accent 1" w:uiPriority="48"/>
-    <w:lsdException w:name="Grid Table 4 Accent 1" w:uiPriority="49"/>
-    <w:lsdException w:name="Grid Table 5 Dark Accent 1" w:uiPriority="50"/>
-    <w:lsdException w:name="Grid Table 6 Colorful Accent 1" w:uiPriority="51"/>
-    <w:lsdException w:name="Grid Table 7 Colorful Accent 1" w:uiPriority="52"/>
-    <w:lsdException w:name="Grid Table 1 Light Accent 2" w:uiPriority="46"/>
-    <w:lsdException w:name="Grid Table 2 Accent 2" w:uiPriority="47"/>
-    <w:lsdException w:name="Grid Table 3 Accent 2" w:uiPriority="48"/>
-    <w:lsdException w:name="Grid Table 4 Accent 2" w:uiPriority="49"/>
-    <w:lsdException w:name="Grid Table 5 Dark Accent 2" w:uiPriority="50"/>
-    <w:lsdException w:name="Grid Table 6 Colorful Accent 2" w:uiPriority="51"/>
-    <w:lsdException w:name="Grid Table 7 Colorful Accent 2" w:uiPriority="52"/>
-    <w:lsdException w:name="Grid Table 1 Light Accent 3" w:uiPriority="46"/>
-    <w:lsdException w:name="Grid Table 2 Accent 3" w:uiPriority="47"/>
-    <w:lsdException w:name="Grid Table 3 Accent 3" w:uiPriority="48"/>
-    <w:lsdException w:name="Grid Table 4 Accent 3" w:uiPriority="49"/>
-    <w:lsdException w:name="Grid Table 5 Dark Accent 3" w:uiPriority="50"/>
-    <w:lsdException w:name="Grid Table 6 Colorful Accent 3" w:uiPriority="51"/>
-    <w:lsdException w:name="Grid Table 7 Colorful Accent 3" w:uiPriority="52"/>
-    <w:lsdException w:name="Grid Table 1 Light Accent 4" w:uiPriority="46"/>
-    <w:lsdException w:name="Grid Table 2 Accent 4" w:uiPriority="47"/>
-    <w:lsdException w:name="Grid Table 3 Accent 4" w:uiPriority="48"/>
-    <w:lsdException w:name="Grid Table 4 Accent 4" w:uiPriority="49"/>
-    <w:lsdException w:name="Grid Table 5 Dark Accent 4" w:uiPriority="50"/>
-    <w:lsdException w:name="Grid Table 6 Colorful Accent 4" w:uiPriority="51"/>
-    <w:lsdException w:name="Grid Table 7 Colorful Accent 4" w:uiPriority="52"/>
-    <w:lsdException w:name="Grid Table 1 Light Accent 5" w:uiPriority="46"/>
-    <w:lsdException w:name="Grid Table 2 Accent 5" w:uiPriority="47"/>
-    <w:lsdException w:name="Grid Table 3 Accent 5" w:uiPriority="48"/>
-    <w:lsdException w:name="Grid Table 4 Accent 5" w:uiPriority="49"/>
-    <w:lsdException w:name="Grid Table 5 Dark Accent 5" w:uiPriority="50"/>
-    <w:lsdException w:name="Grid Table 6 Colorful Accent 5" w:uiPriority="51"/>
-    <w:lsdException w:name="Grid Table 7 Colorful Accent 5" w:uiPriority="52"/>
-    <w:lsdException w:name="Grid Table 1 Light Accent 6" w:uiPriority="46"/>
-    <w:lsdException w:name="Grid Table 2 Accent 6" w:uiPriority="47"/>
-    <w:lsdException w:name="Grid Table 3 Accent 6" w:uiPriority="48"/>
-    <w:lsdException w:name="Grid Table 4 Accent 6" w:uiPriority="49"/>
-    <w:lsdException w:name="Grid Table 5 Dark Accent 6" w:uiPriority="50"/>
-    <w:lsdException w:name="Grid Table 6 Colorful Accent 6" w:uiPriority="51"/>
-    <w:lsdException w:name="Grid Table 7 Colorful Accent 6" w:uiPriority="52"/>
-    <w:lsdException w:name="List Table 1 Light" w:uiPriority="46"/>
-    <w:lsdException w:name="List Table 2" w:uiPriority="47"/>
-    <w:lsdException w:name="List Table 3" w:uiPriority="48"/>
-    <w:lsdException w:name="List Table 4" w:uiPriority="49"/>
-    <w:lsdException w:name="List Table 5 Dark" w:uiPriority="50"/>
-    <w:lsdException w:name="List Table 6 Colorful" w:uiPriority="51"/>
-    <w:lsdException w:name="List Table 7 Colorful" w:uiPriority="52"/>
-    <w:lsdException w:name="List Table 1 Light Accent 1" w:uiPriority="46"/>
-    <w:lsdException w:name="List Table 2 Accent 1" w:uiPriority="47"/>
-    <w:lsdException w:name="List Table 3 Accent 1" w:uiPriority="48"/>
-    <w:lsdException w:name="List Table 4 Accent 1" w:uiPriority="49"/>
-    <w:lsdException w:name="List Table 5 Dark Accent 1" w:uiPriority="50"/>
-    <w:lsdException w:name="List Table 6 Colorful Accent 1" w:uiPriority="51"/>
-    <w:lsdException w:name="List Table 7 Colorful Accent 1" w:uiPriority="52"/>
-    <w:lsdException w:name="List Table 1 Light Accent 2" w:uiPriority="46"/>
-    <w:lsdException w:name="List Table 2 Accent 2" w:uiPriority="47"/>
-    <w:lsdException w:name="List Table 3 Accent 2" w:uiPriority="48"/>
-    <w:lsdException w:name="List Table 4 Accent 2" w:uiPriority="49"/>
-    <w:lsdException w:name="List Table 5 Dark Accent 2" w:uiPriority="50"/>
-    <w:lsdException w:name="List Table 6 Colorful Accent 2" w:uiPriority="51"/>
-    <w:lsdException w:name="List Table 7 Colorful Accent 2" w:uiPriority="52"/>
-    <w:lsdException w:name="List Table 1 Light Accent 3" w:uiPriority="46"/>
-    <w:lsdException w:name="List Table 2 Accent 3" w:uiPriority="47"/>
-    <w:lsdException w:name="List Table 3 Accent 3" w:uiPriority="48"/>
-    <w:lsdException w:name="List Table 4 Accent 3" w:uiPriority="49"/>
-    <w:lsdException w:name="List Table 5 Dark Accent 3" w:uiPriority="50"/>
-    <w:lsdException w:name="List Table 6 Colorful Accent 3" w:uiPriority="51"/>
-    <w:lsdException w:name="List Table 7 Colorful Accent 3" w:uiPriority="52"/>
-    <w:lsdException w:name="List Table 1 Light Accent 4" w:uiPriority="46"/>
-    <w:lsdException w:name="List Table 2 Accent 4" w:uiPriority="47"/>
-    <w:lsdException w:name="List Table 3 Accent 4" w:uiPriority="48"/>
-    <w:lsdException w:name="List Table 4 Accent 4" w:uiPriority="49"/>
-    <w:lsdException w:name="List Table 5 Dark Accent 4" w:uiPriority="50"/>
-    <w:lsdException w:name="List Table 6 Colorful Accent 4" w:uiPriority="51"/>
-    <w:lsdException w:name="List Table 7 Colorful Accent 4" w:uiPriority="52"/>
-    <w:lsdException w:name="List Table 1 Light Accent 5" w:uiPriority="46"/>
-    <w:lsdException w:name="List Table 2 Accent 5" w:uiPriority="47"/>
-    <w:lsdException w:name="List Table 3 Accent 5" w:uiPriority="48"/>
-    <w:lsdException w:name="List Table 4 Accent 5" w:uiPriority="49"/>
-    <w:lsdException w:name="List Table 5 Dark Accent 5" w:uiPriority="50"/>
-    <w:lsdException w:name="List Table 6 Colorful Accent 5" w:uiPriority="51"/>
-    <w:lsdException w:name="List Table 7 Colorful Accent 5" w:uiPriority="52"/>
-    <w:lsdException w:name="List Table 1 Light Accent 6" w:uiPriority="46"/>
-    <w:lsdException w:name="List Table 2 Accent 6" w:uiPriority="47"/>
-    <w:lsdException w:name="List Table 3 Accent 6" w:uiPriority="48"/>
-    <w:lsdException w:name="List Table 4 Accent 6" w:uiPriority="49"/>
-    <w:lsdException w:name="List Table 5 Dark Accent 6" w:uiPriority="50"/>
-    <w:lsdException w:name="List Table 6 Colorful Accent 6" w:uiPriority="51"/>
-    <w:lsdException w:name="List Table 7 Colorful Accent 6" w:uiPriority="52"/>
+  <w:latentStyles w:defLockedState="0" w:defUIPriority="99" w:defSemiHidden="1" w:defUnhideWhenUsed="1" w:defQFormat="0" w:count="276">
+    <w:lsdException w:name="Normal" w:semiHidden="0" w:uiPriority="0" w:unhideWhenUsed="0" w:qFormat="1"/>
+    <w:lsdException w:name="heading 1" w:semiHidden="0" w:uiPriority="9" w:unhideWhenUsed="0" w:qFormat="1"/>
+    <w:lsdException w:name="heading 2" w:uiPriority="9" w:qFormat="1"/>
+    <w:lsdException w:name="heading 3" w:uiPriority="9" w:qFormat="1"/>
+    <w:lsdException w:name="heading 4" w:uiPriority="9" w:qFormat="1"/>
+    <w:lsdException w:name="heading 5" w:uiPriority="9" w:qFormat="1"/>
+    <w:lsdException w:name="heading 6" w:uiPriority="9" w:qFormat="1"/>
+    <w:lsdException w:name="heading 7" w:uiPriority="9" w:qFormat="1"/>
+    <w:lsdException w:name="heading 8" w:uiPriority="9" w:qFormat="1"/>
+    <w:lsdException w:name="heading 9" w:uiPriority="9" w:qFormat="1"/>
+    <w:lsdException w:name="toc 1" w:uiPriority="39"/>
+    <w:lsdException w:name="toc 2" w:uiPriority="39"/>
+    <w:lsdException w:name="toc 3" w:uiPriority="39"/>
+    <w:lsdException w:name="toc 4" w:uiPriority="39"/>
+    <w:lsdException w:name="toc 5" w:uiPriority="39"/>
+    <w:lsdException w:name="toc 6" w:uiPriority="39"/>
+    <w:lsdException w:name="toc 7" w:uiPriority="39"/>
+    <w:lsdException w:name="toc 8" w:uiPriority="39"/>
+    <w:lsdException w:name="toc 9" w:uiPriority="39"/>
+    <w:lsdException w:name="caption" w:uiPriority="35" w:qFormat="1"/>
+    <w:lsdException w:name="Title" w:semiHidden="0" w:uiPriority="10" w:unhideWhenUsed="0" w:qFormat="1"/>
+    <w:lsdException w:name="Default Paragraph Font" w:uiPriority="1"/>
+    <w:lsdException w:name="Subtitle" w:semiHidden="0" w:uiPriority="11" w:unhideWhenUsed="0" w:qFormat="1"/>
+    <w:lsdException w:name="Strong" w:semiHidden="0" w:uiPriority="22" w:unhideWhenUsed="0" w:qFormat="1"/>
+    <w:lsdException w:name="Emphasis" w:semiHidden="0" w:uiPriority="20" w:unhideWhenUsed="0" w:qFormat="1"/>
+    <w:lsdException w:name="Table Grid" w:semiHidden="0" w:uiPriority="39" w:unhideWhenUsed="0"/>
+    <w:lsdException w:name="Note Level 1" w:semiHidden="0" w:unhideWhenUsed="0"/>
+    <w:lsdException w:name="Note Level 2" w:semiHidden="0" w:unhideWhenUsed="0"/>
+    <w:lsdException w:name="Note Level 3" w:semiHidden="0" w:unhideWhenUsed="0"/>
+    <w:lsdException w:name="Note Level 4" w:semiHidden="0" w:unhideWhenUsed="0"/>
+    <w:lsdException w:name="Note Level 5" w:semiHidden="0" w:unhideWhenUsed="0"/>
+    <w:lsdException w:name="Note Level 6" w:semiHidden="0" w:unhideWhenUsed="0"/>
+    <w:lsdException w:name="Note Level 7" w:semiHidden="0" w:unhideWhenUsed="0"/>
+    <w:lsdException w:name="Note Level 8" w:semiHidden="0" w:unhideWhenUsed="0"/>
+    <w:lsdException w:name="Note Level 9" w:semiHidden="0" w:unhideWhenUsed="0"/>
+    <w:lsdException w:name="Placeholder Text" w:unhideWhenUsed="0"/>
+    <w:lsdException w:name="No Spacing" w:semiHidden="0" w:uiPriority="1" w:unhideWhenUsed="0" w:qFormat="1"/>
+    <w:lsdException w:name="Light Shading" w:semiHidden="0" w:uiPriority="60" w:unhideWhenUsed="0"/>
+    <w:lsdException w:name="Light List" w:semiHidden="0" w:uiPriority="61" w:unhideWhenUsed="0"/>
+    <w:lsdException w:name="Light Grid" w:semiHidden="0" w:uiPriority="62" w:unhideWhenUsed="0"/>
+    <w:lsdException w:name="Medium Shading 1" w:semiHidden="0" w:uiPriority="63" w:unhideWhenUsed="0"/>
+    <w:lsdException w:name="Medium Shading 2" w:semiHidden="0" w:uiPriority="64" w:unhideWhenUsed="0"/>
+    <w:lsdException w:name="Medium List 1" w:semiHidden="0" w:uiPriority="65" w:unhideWhenUsed="0"/>
+    <w:lsdException w:name="Medium List 2" w:semiHidden="0" w:uiPriority="66" w:unhideWhenUsed="0"/>
+    <w:lsdException w:name="Medium Grid 1" w:semiHidden="0" w:uiPriority="67" w:unhideWhenUsed="0"/>
+    <w:lsdException w:name="Medium Grid 2" w:semiHidden="0" w:uiPriority="68" w:unhideWhenUsed="0"/>
+    <w:lsdException w:name="Medium Grid 3" w:semiHidden="0" w:uiPriority="69" w:unhideWhenUsed="0"/>
+    <w:lsdException w:name="Dark List" w:semiHidden="0" w:uiPriority="70" w:unhideWhenUsed="0"/>
+    <w:lsdException w:name="Colorful Shading" w:semiHidden="0" w:uiPriority="71" w:unhideWhenUsed="0"/>
+    <w:lsdException w:name="Colorful List" w:semiHidden="0" w:uiPriority="72" w:unhideWhenUsed="0"/>
+    <w:lsdException w:name="Colorful Grid" w:semiHidden="0" w:uiPriority="73" w:unhideWhenUsed="0"/>
+    <w:lsdException w:name="Light Shading Accent 1" w:semiHidden="0" w:uiPriority="60" w:unhideWhenUsed="0"/>
+    <w:lsdException w:name="Light List Accent 1" w:semiHidden="0" w:uiPriority="61" w:unhideWhenUsed="0"/>
+    <w:lsdException w:name="Light Grid Accent 1" w:semiHidden="0" w:uiPriority="62" w:unhideWhenUsed="0"/>
+    <w:lsdException w:name="Medium Shading 1 Accent 1" w:semiHidden="0" w:uiPriority="63" w:unhideWhenUsed="0"/>
+    <w:lsdException w:name="Medium Shading 2 Accent 1" w:semiHidden="0" w:uiPriority="64" w:unhideWhenUsed="0"/>
+    <w:lsdException w:name="Medium List 1 Accent 1" w:semiHidden="0" w:uiPriority="65" w:unhideWhenUsed="0"/>
+    <w:lsdException w:name="Revision" w:unhideWhenUsed="0"/>
+    <w:lsdException w:name="List Paragraph" w:semiHidden="0" w:uiPriority="34" w:unhideWhenUsed="0" w:qFormat="1"/>
+    <w:lsdException w:name="Quote" w:semiHidden="0" w:uiPriority="29" w:unhideWhenUsed="0" w:qFormat="1"/>
+    <w:lsdException w:name="Intense Quote" w:semiHidden="0" w:uiPriority="30" w:unhideWhenUsed="0" w:qFormat="1"/>
+    <w:lsdException w:name="Medium List 2 Accent 1" w:semiHidden="0" w:uiPriority="66" w:unhideWhenUsed="0"/>
+    <w:lsdException w:name="Medium Grid 1 Accent 1" w:semiHidden="0" w:uiPriority="67" w:unhideWhenUsed="0"/>
+    <w:lsdException w:name="Medium Grid 2 Accent 1" w:semiHidden="0" w:uiPriority="68" w:unhideWhenUsed="0"/>
+    <w:lsdException w:name="Medium Grid 3 Accent 1" w:semiHidden="0" w:uiPriority="69" w:unhideWhenUsed="0"/>
+    <w:lsdException w:name="Dark List Accent 1" w:semiHidden="0" w:uiPriority="70" w:unhideWhenUsed="0"/>
+    <w:lsdException w:name="Colorful Shading Accent 1" w:semiHidden="0" w:uiPriority="71" w:unhideWhenUsed="0"/>
+    <w:lsdException w:name="Colorful List Accent 1" w:semiHidden="0" w:uiPriority="72" w:unhideWhenUsed="0"/>
+    <w:lsdException w:name="Colorful Grid Accent 1" w:semiHidden="0" w:uiPriority="73" w:unhideWhenUsed="0"/>
+    <w:lsdException w:name="Light Shading Accent 2" w:semiHidden="0" w:uiPriority="60" w:unhideWhenUsed="0"/>
+    <w:lsdException w:name="Light List Accent 2" w:semiHidden="0" w:uiPriority="61" w:unhideWhenUsed="0"/>
+    <w:lsdException w:name="Light Grid Accent 2" w:semiHidden="0" w:uiPriority="62" w:unhideWhenUsed="0"/>
+    <w:lsdException w:name="Medium Shading 1 Accent 2" w:semiHidden="0" w:uiPriority="63" w:unhideWhenUsed="0"/>
+    <w:lsdException w:name="Medium Shading 2 Accent 2" w:semiHidden="0" w:uiPriority="64" w:unhideWhenUsed="0"/>
+    <w:lsdException w:name="Medium List 1 Accent 2" w:semiHidden="0" w:uiPriority="65" w:unhideWhenUsed="0"/>
+    <w:lsdException w:name="Medium List 2 Accent 2" w:semiHidden="0" w:uiPriority="66" w:unhideWhenUsed="0"/>
+    <w:lsdException w:name="Medium Grid 1 Accent 2" w:semiHidden="0" w:uiPriority="67" w:unhideWhenUsed="0"/>
+    <w:lsdException w:name="Medium Grid 2 Accent 2" w:semiHidden="0" w:uiPriority="68" w:unhideWhenUsed="0"/>
+    <w:lsdException w:name="Medium Grid 3 Accent 2" w:semiHidden="0" w:uiPriority="69" w:unhideWhenUsed="0"/>
+    <w:lsdException w:name="Dark List Accent 2" w:semiHidden="0" w:uiPriority="70" w:unhideWhenUsed="0"/>
+    <w:lsdException w:name="Colorful Shading Accent 2" w:semiHidden="0" w:uiPriority="71" w:unhideWhenUsed="0"/>
+    <w:lsdException w:name="Colorful List Accent 2" w:semiHidden="0" w:uiPriority="72" w:unhideWhenUsed="0"/>
+    <w:lsdException w:name="Colorful Grid Accent 2" w:semiHidden="0" w:uiPriority="73" w:unhideWhenUsed="0"/>
+    <w:lsdException w:name="Light Shading Accent 3" w:semiHidden="0" w:uiPriority="60" w:unhideWhenUsed="0"/>
+    <w:lsdException w:name="Light List Accent 3" w:semiHidden="0" w:uiPriority="61" w:unhideWhenUsed="0"/>
+    <w:lsdException w:name="Light Grid Accent 3" w:semiHidden="0" w:uiPriority="62" w:unhideWhenUsed="0"/>
+    <w:lsdException w:name="Medium Shading 1 Accent 3" w:semiHidden="0" w:uiPriority="63" w:unhideWhenUsed="0"/>
+    <w:lsdException w:name="Medium Shading 2 Accent 3" w:semiHidden="0" w:uiPriority="64" w:unhideWhenUsed="0"/>
+    <w:lsdException w:name="Medium List 1 Accent 3" w:semiHidden="0" w:uiPriority="65" w:unhideWhenUsed="0"/>
+    <w:lsdException w:name="Medium List 2 Accent 3" w:semiHidden="0" w:uiPriority="66" w:unhideWhenUsed="0"/>
+    <w:lsdException w:name="Medium Grid 1 Accent 3" w:semiHidden="0" w:uiPriority="67" w:unhideWhenUsed="0"/>
+    <w:lsdException w:name="Medium Grid 2 Accent 3" w:semiHidden="0" w:uiPriority="68" w:unhideWhenUsed="0"/>
+    <w:lsdException w:name="Medium Grid 3 Accent 3" w:semiHidden="0" w:uiPriority="69" w:unhideWhenUsed="0"/>
+    <w:lsdException w:name="Dark List Accent 3" w:semiHidden="0" w:uiPriority="70" w:unhideWhenUsed="0"/>
+    <w:lsdException w:name="Colorful Shading Accent 3" w:semiHidden="0" w:uiPriority="71" w:unhideWhenUsed="0"/>
+    <w:lsdException w:name="Colorful List Accent 3" w:semiHidden="0" w:uiPriority="72" w:unhideWhenUsed="0"/>
+    <w:lsdException w:name="Colorful Grid Accent 3" w:semiHidden="0" w:uiPriority="73" w:unhideWhenUsed="0"/>
+    <w:lsdException w:name="Light Shading Accent 4" w:semiHidden="0" w:uiPriority="60" w:unhideWhenUsed="0"/>
+    <w:lsdException w:name="Light List Accent 4" w:semiHidden="0" w:uiPriority="61" w:unhideWhenUsed="0"/>
+    <w:lsdException w:name="Light Grid Accent 4" w:semiHidden="0" w:uiPriority="62" w:unhideWhenUsed="0"/>
+    <w:lsdException w:name="Medium Shading 1 Accent 4" w:semiHidden="0" w:uiPriority="63" w:unhideWhenUsed="0"/>
+    <w:lsdException w:name="Medium Shading 2 Accent 4" w:semiHidden="0" w:uiPriority="64" w:unhideWhenUsed="0"/>
+    <w:lsdException w:name="Medium List 1 Accent 4" w:semiHidden="0" w:uiPriority="65" w:unhideWhenUsed="0"/>
+    <w:lsdException w:name="Medium List 2 Accent 4" w:semiHidden="0" w:uiPriority="66" w:unhideWhenUsed="0"/>
+    <w:lsdException w:name="Medium Grid 1 Accent 4" w:semiHidden="0" w:uiPriority="67" w:unhideWhenUsed="0"/>
+    <w:lsdException w:name="Medium Grid 2 Accent 4" w:semiHidden="0" w:uiPriority="68" w:unhideWhenUsed="0"/>
+    <w:lsdException w:name="Medium Grid 3 Accent 4" w:semiHidden="0" w:uiPriority="69" w:unhideWhenUsed="0"/>
+    <w:lsdException w:name="Dark List Accent 4" w:semiHidden="0" w:uiPriority="70" w:unhideWhenUsed="0"/>
+    <w:lsdException w:name="Colorful Shading Accent 4" w:semiHidden="0" w:uiPriority="71" w:unhideWhenUsed="0"/>
+    <w:lsdException w:name="Colorful List Accent 4" w:semiHidden="0" w:uiPriority="72" w:unhideWhenUsed="0"/>
+    <w:lsdException w:name="Colorful Grid Accent 4" w:semiHidden="0" w:uiPriority="73" w:unhideWhenUsed="0"/>
+    <w:lsdException w:name="Light Shading Accent 5" w:semiHidden="0" w:uiPriority="60" w:unhideWhenUsed="0"/>
+    <w:lsdException w:name="Light List Accent 5" w:semiHidden="0" w:uiPriority="61" w:unhideWhenUsed="0"/>
+    <w:lsdException w:name="Light Grid Accent 5" w:semiHidden="0" w:uiPriority="62" w:unhideWhenUsed="0"/>
+    <w:lsdException w:name="Medium Shading 1 Accent 5" w:semiHidden="0" w:uiPriority="63" w:unhideWhenUsed="0"/>
+    <w:lsdException w:name="Medium Shading 2 Accent 5" w:semiHidden="0" w:uiPriority="64" w:unhideWhenUsed="0"/>
+    <w:lsdException w:name="Medium List 1 Accent 5" w:semiHidden="0" w:uiPriority="65" w:unhideWhenUsed="0"/>
+    <w:lsdException w:name="Medium List 2 Accent 5" w:semiHidden="0" w:uiPriority="66" w:unhideWhenUsed="0"/>
+    <w:lsdException w:name="Medium Grid 1 Accent 5" w:semiHidden="0" w:uiPriority="67" w:unhideWhenUsed="0"/>
+    <w:lsdException w:name="Medium Grid 2 Accent 5" w:semiHidden="0" w:uiPriority="68" w:unhideWhenUsed="0"/>
+    <w:lsdException w:name="Medium Grid 3 Accent 5" w:semiHidden="0" w:uiPriority="69" w:unhideWhenUsed="0"/>
+    <w:lsdException w:name="Dark List Accent 5" w:semiHidden="0" w:uiPriority="70" w:unhideWhenUsed="0"/>
+    <w:lsdException w:name="Colorful Shading Accent 5" w:semiHidden="0" w:uiPriority="71" w:unhideWhenUsed="0"/>
+    <w:lsdException w:name="Colorful List Accent 5" w:semiHidden="0" w:uiPriority="72" w:unhideWhenUsed="0"/>
+    <w:lsdException w:name="Colorful Grid Accent 5" w:semiHidden="0" w:uiPriority="73" w:unhideWhenUsed="0"/>
+    <w:lsdException w:name="Light Shading Accent 6" w:semiHidden="0" w:uiPriority="60" w:unhideWhenUsed="0"/>
+    <w:lsdException w:name="Light List Accent 6" w:semiHidden="0" w:uiPriority="61" w:unhideWhenUsed="0"/>
+    <w:lsdException w:name="Light Grid Accent 6" w:semiHidden="0" w:uiPriority="62" w:unhideWhenUsed="0"/>
+    <w:lsdException w:name="Medium Shading 1 Accent 6" w:semiHidden="0" w:uiPriority="63" w:unhideWhenUsed="0"/>
+    <w:lsdException w:name="Medium Shading 2 Accent 6" w:semiHidden="0" w:uiPriority="64" w:unhideWhenUsed="0"/>
+    <w:lsdException w:name="Medium List 1 Accent 6" w:semiHidden="0" w:uiPriority="65" w:unhideWhenUsed="0"/>
+    <w:lsdException w:name="Medium List 2 Accent 6" w:semiHidden="0" w:uiPriority="66" w:unhideWhenUsed="0"/>
+    <w:lsdException w:name="Medium Grid 1 Accent 6" w:semiHidden="0" w:uiPriority="67" w:unhideWhenUsed="0"/>
+    <w:lsdException w:name="Medium Grid 2 Accent 6" w:semiHidden="0" w:uiPriority="68" w:unhideWhenUsed="0"/>
+    <w:lsdException w:name="Medium Grid 3 Accent 6" w:semiHidden="0" w:uiPriority="69" w:unhideWhenUsed="0"/>
+    <w:lsdException w:name="Dark List Accent 6" w:semiHidden="0" w:uiPriority="70" w:unhideWhenUsed="0"/>
+    <w:lsdException w:name="Colorful Shading Accent 6" w:semiHidden="0" w:uiPriority="71" w:unhideWhenUsed="0"/>
+    <w:lsdException w:name="Colorful List Accent 6" w:semiHidden="0" w:uiPriority="72" w:unhideWhenUsed="0"/>
+    <w:lsdException w:name="Colorful Grid Accent 6" w:semiHidden="0" w:uiPriority="73" w:unhideWhenUsed="0"/>
+    <w:lsdException w:name="Subtle Emphasis" w:semiHidden="0" w:uiPriority="19" w:unhideWhenUsed="0" w:qFormat="1"/>
+    <w:lsdException w:name="Intense Emphasis" w:semiHidden="0" w:uiPriority="21" w:unhideWhenUsed="0" w:qFormat="1"/>
+    <w:lsdException w:name="Subtle Reference" w:semiHidden="0" w:uiPriority="31" w:unhideWhenUsed="0" w:qFormat="1"/>
+    <w:lsdException w:name="Intense Reference" w:semiHidden="0" w:uiPriority="32" w:unhideWhenUsed="0" w:qFormat="1"/>
+    <w:lsdException w:name="Book Title" w:semiHidden="0" w:uiPriority="33" w:unhideWhenUsed="0" w:qFormat="1"/>
+    <w:lsdException w:name="Bibliography" w:uiPriority="37"/>
+    <w:lsdException w:name="TOC Heading" w:uiPriority="39" w:qFormat="1"/>
+  </w:latentStyles>
+  <w:style w:type="paragraph" w:default="1" w:styleId="Normal">
+    <w:name w:val="Normal"/>
+    <w:qFormat/>
+  </w:style>
+  <w:style w:type="character" w:default="1" w:styleId="DefaultParagraphFont">
+    <w:name w:val="Default Paragraph Font"/>
+    <w:uiPriority w:val="1"/>
+    <w:semiHidden/>
+    <w:unhideWhenUsed/>
+  </w:style>
+  <w:style w:type="table" w:default="1" w:styleId="TableNormal">
+    <w:name w:val="Normal Table"/>
+    <w:uiPriority w:val="99"/>
+    <w:semiHidden/>
+    <w:unhideWhenUsed/>
+    <w:tblPr>
+      <w:tblInd w:w="0" w:type="dxa"/>
+      <w:tblCellMar>
+        <w:top w:w="0" w:type="dxa"/>
+        <w:left w:w="108" w:type="dxa"/>
+        <w:bottom w:w="0" w:type="dxa"/>
+        <w:right w:w="108" w:type="dxa"/>
+      </w:tblCellMar>
+    </w:tblPr>
+  </w:style>
+  <w:style w:type="numbering" w:default="1" w:styleId="NoList">
+    <w:name w:val="No List"/>
+    <w:uiPriority w:val="99"/>
+    <w:semiHidden/>
+    <w:unhideWhenUsed/>
+  </w:style>
+  <w:style w:type="paragraph" w:styleId="ListParagraph">
+    <w:name w:val="List Paragraph"/>
+    <w:basedOn w:val="Normal"/>
+    <w:uiPriority w:val="34"/>
+    <w:qFormat/>
+    <w:rsid w:val="000B37EC"/>
+    <w:pPr>
+      <w:ind w:left="720"/>
+      <w:contextualSpacing/>
+    </w:pPr>
+  </w:style>
+</w:styles>
+</file>
+
+<file path=word/stylesWithEffects.xml><?xml version="1.0" encoding="utf-8"?>
+<w:styles xmlns:wpc="http://schemas.microsoft.com/office/word/2010/wordprocessingCanvas" xmlns:mo="http://schemas.microsoft.com/office/mac/office/2008/main" xmlns:mc="http://schemas.openxmlformats.org/markup-compatibility/2006" xmlns:mv="urn:schemas-microsoft-com:mac:vml" xmlns:o="urn:schemas-microsoft-com:office:office" xmlns:r="http://schemas.openxmlformats.org/officeDocument/2006/relationships" xmlns:m="http://schemas.openxmlformats.org/officeDocument/2006/math" xmlns:v="urn:schemas-microsoft-com:vml" xmlns:wp14="http://schemas.microsoft.com/office/word/2010/wordprocessingDrawing" xmlns:wp="http://schemas.openxmlformats.org/drawingml/2006/wordprocessingDrawing" xmlns:w10="urn:schemas-microsoft-com:office:word" xmlns:w="http://schemas.openxmlformats.org/wordprocessingml/2006/main" xmlns:w14="http://schemas.microsoft.com/office/word/2010/wordml" xmlns:wpg="http://schemas.microsoft.com/office/word/2010/wordprocessingGroup" xmlns:wpi="http://schemas.microsoft.com/office/word/2010/wordprocessingInk" xmlns:wne="http://schemas.microsoft.com/office/word/2006/wordml" xmlns:wps="http://schemas.microsoft.com/office/word/2010/wordprocessingShape" mc:Ignorable="w14 wp14">
+  <w:docDefaults>
+    <w:rPrDefault>
+      <w:rPr>
+        <w:rFonts w:asciiTheme="minorHAnsi" w:eastAsiaTheme="minorHAnsi" w:hAnsiTheme="minorHAnsi" w:cstheme="minorBidi"/>
+        <w:sz w:val="22"/>
+        <w:szCs w:val="22"/>
+        <w:lang w:val="en-CA" w:eastAsia="en-US" w:bidi="ar-SA"/>
+      </w:rPr>
+    </w:rPrDefault>
+    <w:pPrDefault>
+      <w:pPr>
+        <w:spacing w:after="160" w:line="259" w:lineRule="auto"/>
+      </w:pPr>
+    </w:pPrDefault>
+  </w:docDefaults>
+  <w:latentStyles w:defLockedState="0" w:defUIPriority="99" w:defSemiHidden="1" w:defUnhideWhenUsed="1" w:defQFormat="0" w:count="276">
+    <w:lsdException w:name="Normal" w:semiHidden="0" w:uiPriority="0" w:unhideWhenUsed="0" w:qFormat="1"/>
+    <w:lsdException w:name="heading 1" w:semiHidden="0" w:uiPriority="9" w:unhideWhenUsed="0" w:qFormat="1"/>
+    <w:lsdException w:name="heading 2" w:uiPriority="9" w:qFormat="1"/>
+    <w:lsdException w:name="heading 3" w:uiPriority="9" w:qFormat="1"/>
+    <w:lsdException w:name="heading 4" w:uiPriority="9" w:qFormat="1"/>
+    <w:lsdException w:name="heading 5" w:uiPriority="9" w:qFormat="1"/>
+    <w:lsdException w:name="heading 6" w:uiPriority="9" w:qFormat="1"/>
+    <w:lsdException w:name="heading 7" w:uiPriority="9" w:qFormat="1"/>
+    <w:lsdException w:name="heading 8" w:uiPriority="9" w:qFormat="1"/>
+    <w:lsdException w:name="heading 9" w:uiPriority="9" w:qFormat="1"/>
+    <w:lsdException w:name="toc 1" w:uiPriority="39"/>
+    <w:lsdException w:name="toc 2" w:uiPriority="39"/>
+    <w:lsdException w:name="toc 3" w:uiPriority="39"/>
+    <w:lsdException w:name="toc 4" w:uiPriority="39"/>
+    <w:lsdException w:name="toc 5" w:uiPriority="39"/>
+    <w:lsdException w:name="toc 6" w:uiPriority="39"/>
+    <w:lsdException w:name="toc 7" w:uiPriority="39"/>
+    <w:lsdException w:name="toc 8" w:uiPriority="39"/>
+    <w:lsdException w:name="toc 9" w:uiPriority="39"/>
+    <w:lsdException w:name="caption" w:uiPriority="35" w:qFormat="1"/>
+    <w:lsdException w:name="Title" w:semiHidden="0" w:uiPriority="10" w:unhideWhenUsed="0" w:qFormat="1"/>
+    <w:lsdException w:name="Default Paragraph Font" w:uiPriority="1"/>
+    <w:lsdException w:name="Subtitle" w:semiHidden="0" w:uiPriority="11" w:unhideWhenUsed="0" w:qFormat="1"/>
+    <w:lsdException w:name="Strong" w:semiHidden="0" w:uiPriority="22" w:unhideWhenUsed="0" w:qFormat="1"/>
+    <w:lsdException w:name="Emphasis" w:semiHidden="0" w:uiPriority="20" w:unhideWhenUsed="0" w:qFormat="1"/>
+    <w:lsdException w:name="Table Grid" w:semiHidden="0" w:uiPriority="39" w:unhideWhenUsed="0"/>
+    <w:lsdException w:name="Note Level 1" w:semiHidden="0" w:unhideWhenUsed="0"/>
+    <w:lsdException w:name="Note Level 2" w:semiHidden="0" w:unhideWhenUsed="0"/>
+    <w:lsdException w:name="Note Level 3" w:semiHidden="0" w:unhideWhenUsed="0"/>
+    <w:lsdException w:name="Note Level 4" w:semiHidden="0" w:unhideWhenUsed="0"/>
+    <w:lsdException w:name="Note Level 5" w:semiHidden="0" w:unhideWhenUsed="0"/>
+    <w:lsdException w:name="Note Level 6" w:semiHidden="0" w:unhideWhenUsed="0"/>
+    <w:lsdException w:name="Note Level 7" w:semiHidden="0" w:unhideWhenUsed="0"/>
+    <w:lsdException w:name="Note Level 8" w:semiHidden="0" w:unhideWhenUsed="0"/>
+    <w:lsdException w:name="Note Level 9" w:semiHidden="0" w:unhideWhenUsed="0"/>
+    <w:lsdException w:name="Placeholder Text" w:unhideWhenUsed="0"/>
+    <w:lsdException w:name="No Spacing" w:semiHidden="0" w:uiPriority="1" w:unhideWhenUsed="0" w:qFormat="1"/>
+    <w:lsdException w:name="Light Shading" w:semiHidden="0" w:uiPriority="60" w:unhideWhenUsed="0"/>
+    <w:lsdException w:name="Light List" w:semiHidden="0" w:uiPriority="61" w:unhideWhenUsed="0"/>
+    <w:lsdException w:name="Light Grid" w:semiHidden="0" w:uiPriority="62" w:unhideWhenUsed="0"/>
+    <w:lsdException w:name="Medium Shading 1" w:semiHidden="0" w:uiPriority="63" w:unhideWhenUsed="0"/>
+    <w:lsdException w:name="Medium Shading 2" w:semiHidden="0" w:uiPriority="64" w:unhideWhenUsed="0"/>
+    <w:lsdException w:name="Medium List 1" w:semiHidden="0" w:uiPriority="65" w:unhideWhenUsed="0"/>
+    <w:lsdException w:name="Medium List 2" w:semiHidden="0" w:uiPriority="66" w:unhideWhenUsed="0"/>
+    <w:lsdException w:name="Medium Grid 1" w:semiHidden="0" w:uiPriority="67" w:unhideWhenUsed="0"/>
+    <w:lsdException w:name="Medium Grid 2" w:semiHidden="0" w:uiPriority="68" w:unhideWhenUsed="0"/>
+    <w:lsdException w:name="Medium Grid 3" w:semiHidden="0" w:uiPriority="69" w:unhideWhenUsed="0"/>
+    <w:lsdException w:name="Dark List" w:semiHidden="0" w:uiPriority="70" w:unhideWhenUsed="0"/>
+    <w:lsdException w:name="Colorful Shading" w:semiHidden="0" w:uiPriority="71" w:unhideWhenUsed="0"/>
+    <w:lsdException w:name="Colorful List" w:semiHidden="0" w:uiPriority="72" w:unhideWhenUsed="0"/>
+    <w:lsdException w:name="Colorful Grid" w:semiHidden="0" w:uiPriority="73" w:unhideWhenUsed="0"/>
+    <w:lsdException w:name="Light Shading Accent 1" w:semiHidden="0" w:uiPriority="60" w:unhideWhenUsed="0"/>
+    <w:lsdException w:name="Light List Accent 1" w:semiHidden="0" w:uiPriority="61" w:unhideWhenUsed="0"/>
+    <w:lsdException w:name="Light Grid Accent 1" w:semiHidden="0" w:uiPriority="62" w:unhideWhenUsed="0"/>
+    <w:lsdException w:name="Medium Shading 1 Accent 1" w:semiHidden="0" w:uiPriority="63" w:unhideWhenUsed="0"/>
+    <w:lsdException w:name="Medium Shading 2 Accent 1" w:semiHidden="0" w:uiPriority="64" w:unhideWhenUsed="0"/>
+    <w:lsdException w:name="Medium List 1 Accent 1" w:semiHidden="0" w:uiPriority="65" w:unhideWhenUsed="0"/>
+    <w:lsdException w:name="Revision" w:unhideWhenUsed="0"/>
+    <w:lsdException w:name="List Paragraph" w:semiHidden="0" w:uiPriority="34" w:unhideWhenUsed="0" w:qFormat="1"/>
+    <w:lsdException w:name="Quote" w:semiHidden="0" w:uiPriority="29" w:unhideWhenUsed="0" w:qFormat="1"/>
+    <w:lsdException w:name="Intense Quote" w:semiHidden="0" w:uiPriority="30" w:unhideWhenUsed="0" w:qFormat="1"/>
+    <w:lsdException w:name="Medium List 2 Accent 1" w:semiHidden="0" w:uiPriority="66" w:unhideWhenUsed="0"/>
+    <w:lsdException w:name="Medium Grid 1 Accent 1" w:semiHidden="0" w:uiPriority="67" w:unhideWhenUsed="0"/>
+    <w:lsdException w:name="Medium Grid 2 Accent 1" w:semiHidden="0" w:uiPriority="68" w:unhideWhenUsed="0"/>
+    <w:lsdException w:name="Medium Grid 3 Accent 1" w:semiHidden="0" w:uiPriority="69" w:unhideWhenUsed="0"/>
+    <w:lsdException w:name="Dark List Accent 1" w:semiHidden="0" w:uiPriority="70" w:unhideWhenUsed="0"/>
+    <w:lsdException w:name="Colorful Shading Accent 1" w:semiHidden="0" w:uiPriority="71" w:unhideWhenUsed="0"/>
+    <w:lsdException w:name="Colorful List Accent 1" w:semiHidden="0" w:uiPriority="72" w:unhideWhenUsed="0"/>
+    <w:lsdException w:name="Colorful Grid Accent 1" w:semiHidden="0" w:uiPriority="73" w:unhideWhenUsed="0"/>
+    <w:lsdException w:name="Light Shading Accent 2" w:semiHidden="0" w:uiPriority="60" w:unhideWhenUsed="0"/>
+    <w:lsdException w:name="Light List Accent 2" w:semiHidden="0" w:uiPriority="61" w:unhideWhenUsed="0"/>
+    <w:lsdException w:name="Light Grid Accent 2" w:semiHidden="0" w:uiPriority="62" w:unhideWhenUsed="0"/>
+    <w:lsdException w:name="Medium Shading 1 Accent 2" w:semiHidden="0" w:uiPriority="63" w:unhideWhenUsed="0"/>
+    <w:lsdException w:name="Medium Shading 2 Accent 2" w:semiHidden="0" w:uiPriority="64" w:unhideWhenUsed="0"/>
+    <w:lsdException w:name="Medium List 1 Accent 2" w:semiHidden="0" w:uiPriority="65" w:unhideWhenUsed="0"/>
+    <w:lsdException w:name="Medium List 2 Accent 2" w:semiHidden="0" w:uiPriority="66" w:unhideWhenUsed="0"/>
+    <w:lsdException w:name="Medium Grid 1 Accent 2" w:semiHidden="0" w:uiPriority="67" w:unhideWhenUsed="0"/>
+    <w:lsdException w:name="Medium Grid 2 Accent 2" w:semiHidden="0" w:uiPriority="68" w:unhideWhenUsed="0"/>
+    <w:lsdException w:name="Medium Grid 3 Accent 2" w:semiHidden="0" w:uiPriority="69" w:unhideWhenUsed="0"/>
+    <w:lsdException w:name="Dark List Accent 2" w:semiHidden="0" w:uiPriority="70" w:unhideWhenUsed="0"/>
+    <w:lsdException w:name="Colorful Shading Accent 2" w:semiHidden="0" w:uiPriority="71" w:unhideWhenUsed="0"/>
+    <w:lsdException w:name="Colorful List Accent 2" w:semiHidden="0" w:uiPriority="72" w:unhideWhenUsed="0"/>
+    <w:lsdException w:name="Colorful Grid Accent 2" w:semiHidden="0" w:uiPriority="73" w:unhideWhenUsed="0"/>
+    <w:lsdException w:name="Light Shading Accent 3" w:semiHidden="0" w:uiPriority="60" w:unhideWhenUsed="0"/>
+    <w:lsdException w:name="Light List Accent 3" w:semiHidden="0" w:uiPriority="61" w:unhideWhenUsed="0"/>
+    <w:lsdException w:name="Light Grid Accent 3" w:semiHidden="0" w:uiPriority="62" w:unhideWhenUsed="0"/>
+    <w:lsdException w:name="Medium Shading 1 Accent 3" w:semiHidden="0" w:uiPriority="63" w:unhideWhenUsed="0"/>
+    <w:lsdException w:name="Medium Shading 2 Accent 3" w:semiHidden="0" w:uiPriority="64" w:unhideWhenUsed="0"/>
+    <w:lsdException w:name="Medium List 1 Accent 3" w:semiHidden="0" w:uiPriority="65" w:unhideWhenUsed="0"/>
+    <w:lsdException w:name="Medium List 2 Accent 3" w:semiHidden="0" w:uiPriority="66" w:unhideWhenUsed="0"/>
+    <w:lsdException w:name="Medium Grid 1 Accent 3" w:semiHidden="0" w:uiPriority="67" w:unhideWhenUsed="0"/>
+    <w:lsdException w:name="Medium Grid 2 Accent 3" w:semiHidden="0" w:uiPriority="68" w:unhideWhenUsed="0"/>
+    <w:lsdException w:name="Medium Grid 3 Accent 3" w:semiHidden="0" w:uiPriority="69" w:unhideWhenUsed="0"/>
+    <w:lsdException w:name="Dark List Accent 3" w:semiHidden="0" w:uiPriority="70" w:unhideWhenUsed="0"/>
+    <w:lsdException w:name="Colorful Shading Accent 3" w:semiHidden="0" w:uiPriority="71" w:unhideWhenUsed="0"/>
+    <w:lsdException w:name="Colorful List Accent 3" w:semiHidden="0" w:uiPriority="72" w:unhideWhenUsed="0"/>
+    <w:lsdException w:name="Colorful Grid Accent 3" w:semiHidden="0" w:uiPriority="73" w:unhideWhenUsed="0"/>
+    <w:lsdException w:name="Light Shading Accent 4" w:semiHidden="0" w:uiPriority="60" w:unhideWhenUsed="0"/>
+    <w:lsdException w:name="Light List Accent 4" w:semiHidden="0" w:uiPriority="61" w:unhideWhenUsed="0"/>
+    <w:lsdException w:name="Light Grid Accent 4" w:semiHidden="0" w:uiPriority="62" w:unhideWhenUsed="0"/>
+    <w:lsdException w:name="Medium Shading 1 Accent 4" w:semiHidden="0" w:uiPriority="63" w:unhideWhenUsed="0"/>
+    <w:lsdException w:name="Medium Shading 2 Accent 4" w:semiHidden="0" w:uiPriority="64" w:unhideWhenUsed="0"/>
+    <w:lsdException w:name="Medium List 1 Accent 4" w:semiHidden="0" w:uiPriority="65" w:unhideWhenUsed="0"/>
+    <w:lsdException w:name="Medium List 2 Accent 4" w:semiHidden="0" w:uiPriority="66" w:unhideWhenUsed="0"/>
+    <w:lsdException w:name="Medium Grid 1 Accent 4" w:semiHidden="0" w:uiPriority="67" w:unhideWhenUsed="0"/>
+    <w:lsdException w:name="Medium Grid 2 Accent 4" w:semiHidden="0" w:uiPriority="68" w:unhideWhenUsed="0"/>
+    <w:lsdException w:name="Medium Grid 3 Accent 4" w:semiHidden="0" w:uiPriority="69" w:unhideWhenUsed="0"/>
+    <w:lsdException w:name="Dark List Accent 4" w:semiHidden="0" w:uiPriority="70" w:unhideWhenUsed="0"/>
+    <w:lsdException w:name="Colorful Shading Accent 4" w:semiHidden="0" w:uiPriority="71" w:unhideWhenUsed="0"/>
+    <w:lsdException w:name="Colorful List Accent 4" w:semiHidden="0" w:uiPriority="72" w:unhideWhenUsed="0"/>
+    <w:lsdException w:name="Colorful Grid Accent 4" w:semiHidden="0" w:uiPriority="73" w:unhideWhenUsed="0"/>
+    <w:lsdException w:name="Light Shading Accent 5" w:semiHidden="0" w:uiPriority="60" w:unhideWhenUsed="0"/>
+    <w:lsdException w:name="Light List Accent 5" w:semiHidden="0" w:uiPriority="61" w:unhideWhenUsed="0"/>
+    <w:lsdException w:name="Light Grid Accent 5" w:semiHidden="0" w:uiPriority="62" w:unhideWhenUsed="0"/>
+    <w:lsdException w:name="Medium Shading 1 Accent 5" w:semiHidden="0" w:uiPriority="63" w:unhideWhenUsed="0"/>
+    <w:lsdException w:name="Medium Shading 2 Accent 5" w:semiHidden="0" w:uiPriority="64" w:unhideWhenUsed="0"/>
+    <w:lsdException w:name="Medium List 1 Accent 5" w:semiHidden="0" w:uiPriority="65" w:unhideWhenUsed="0"/>
+    <w:lsdException w:name="Medium List 2 Accent 5" w:semiHidden="0" w:uiPriority="66" w:unhideWhenUsed="0"/>
+    <w:lsdException w:name="Medium Grid 1 Accent 5" w:semiHidden="0" w:uiPriority="67" w:unhideWhenUsed="0"/>
+    <w:lsdException w:name="Medium Grid 2 Accent 5" w:semiHidden="0" w:uiPriority="68" w:unhideWhenUsed="0"/>
+    <w:lsdException w:name="Medium Grid 3 Accent 5" w:semiHidden="0" w:uiPriority="69" w:unhideWhenUsed="0"/>
+    <w:lsdException w:name="Dark List Accent 5" w:semiHidden="0" w:uiPriority="70" w:unhideWhenUsed="0"/>
+    <w:lsdException w:name="Colorful Shading Accent 5" w:semiHidden="0" w:uiPriority="71" w:unhideWhenUsed="0"/>
+    <w:lsdException w:name="Colorful List Accent 5" w:semiHidden="0" w:uiPriority="72" w:unhideWhenUsed="0"/>
+    <w:lsdException w:name="Colorful Grid Accent 5" w:semiHidden="0" w:uiPriority="73" w:unhideWhenUsed="0"/>
+    <w:lsdException w:name="Light Shading Accent 6" w:semiHidden="0" w:uiPriority="60" w:unhideWhenUsed="0"/>
+    <w:lsdException w:name="Light List Accent 6" w:semiHidden="0" w:uiPriority="61" w:unhideWhenUsed="0"/>
+    <w:lsdException w:name="Light Grid Accent 6" w:semiHidden="0" w:uiPriority="62" w:unhideWhenUsed="0"/>
+    <w:lsdException w:name="Medium Shading 1 Accent 6" w:semiHidden="0" w:uiPriority="63" w:unhideWhenUsed="0"/>
+    <w:lsdException w:name="Medium Shading 2 Accent 6" w:semiHidden="0" w:uiPriority="64" w:unhideWhenUsed="0"/>
+    <w:lsdException w:name="Medium List 1 Accent 6" w:semiHidden="0" w:uiPriority="65" w:unhideWhenUsed="0"/>
+    <w:lsdException w:name="Medium List 2 Accent 6" w:semiHidden="0" w:uiPriority="66" w:unhideWhenUsed="0"/>
+    <w:lsdException w:name="Medium Grid 1 Accent 6" w:semiHidden="0" w:uiPriority="67" w:unhideWhenUsed="0"/>
+    <w:lsdException w:name="Medium Grid 2 Accent 6" w:semiHidden="0" w:uiPriority="68" w:unhideWhenUsed="0"/>
+    <w:lsdException w:name="Medium Grid 3 Accent 6" w:semiHidden="0" w:uiPriority="69" w:unhideWhenUsed="0"/>
+    <w:lsdException w:name="Dark List Accent 6" w:semiHidden="0" w:uiPriority="70" w:unhideWhenUsed="0"/>
+    <w:lsdException w:name="Colorful Shading Accent 6" w:semiHidden="0" w:uiPriority="71" w:unhideWhenUsed="0"/>
+    <w:lsdException w:name="Colorful List Accent 6" w:semiHidden="0" w:uiPriority="72" w:unhideWhenUsed="0"/>
+    <w:lsdException w:name="Colorful Grid Accent 6" w:semiHidden="0" w:uiPriority="73" w:unhideWhenUsed="0"/>
+    <w:lsdException w:name="Subtle Emphasis" w:semiHidden="0" w:uiPriority="19" w:unhideWhenUsed="0" w:qFormat="1"/>
+    <w:lsdException w:name="Intense Emphasis" w:semiHidden="0" w:uiPriority="21" w:unhideWhenUsed="0" w:qFormat="1"/>
+    <w:lsdException w:name="Subtle Reference" w:semiHidden="0" w:uiPriority="31" w:unhideWhenUsed="0" w:qFormat="1"/>
+    <w:lsdException w:name="Intense Reference" w:semiHidden="0" w:uiPriority="32" w:unhideWhenUsed="0" w:qFormat="1"/>
+    <w:lsdException w:name="Book Title" w:semiHidden="0" w:uiPriority="33" w:unhideWhenUsed="0" w:qFormat="1"/>
+    <w:lsdException w:name="Bibliography" w:uiPriority="37"/>
+    <w:lsdException w:name="TOC Heading" w:uiPriority="39" w:qFormat="1"/>
   </w:latentStyles>
   <w:style w:type="paragraph" w:default="1" w:styleId="Normal">
     <w:name w:val="Normal"/>
@@ -1153,7 +1140,7 @@
     </a:clrScheme>
     <a:fontScheme name="Office">
       <a:majorFont>
-        <a:latin typeface="Calibri Light" panose="020F0302020204030204"/>
+        <a:latin typeface="Calibri Light"/>
         <a:ea typeface=""/>
         <a:cs typeface=""/>
         <a:font script="Jpan" typeface="游ゴシック Light"/>
@@ -1188,7 +1175,7 @@
         <a:font script="Geor" typeface="Sylfaen"/>
       </a:majorFont>
       <a:minorFont>
-        <a:latin typeface="Calibri" panose="020F0502020204030204"/>
+        <a:latin typeface="Calibri"/>
         <a:ea typeface=""/>
         <a:cs typeface=""/>
         <a:font script="Jpan" typeface="游明朝"/>
@@ -1365,7 +1352,7 @@
   <a:extraClrSchemeLst/>
   <a:extLst>
     <a:ext uri="{05A4C25C-085E-4340-85A3-A5531E510DB2}">
-      <thm15:themeFamily xmlns:thm15="http://schemas.microsoft.com/office/thememl/2012/main" name="Office Theme" id="{62F939B6-93AF-4DB8-9C6B-D6C7DFDC589F}" vid="{4A3C46E8-61CC-4603-A589-7422A47A8E4A}"/>
+      <thm15:themeFamily xmlns:thm15="http://schemas.microsoft.com/office/thememl/2012/main" xmlns="" name="Office Theme" id="{62F939B6-93AF-4DB8-9C6B-D6C7DFDC589F}" vid="{4A3C46E8-61CC-4603-A589-7422A47A8E4A}"/>
     </a:ext>
   </a:extLst>
 </a:theme>

</xml_diff>

<commit_message>
added video link to report
</commit_message>
<xml_diff>
--- a/report.docx
+++ b/report.docx
@@ -25,8 +25,16 @@
         <w:rPr>
           <w:b/>
         </w:rPr>
-        <w:t>Title: CaterGeek</w:t>
-      </w:r>
+        <w:t xml:space="preserve">Title: </w:t>
+      </w:r>
+      <w:proofErr w:type="spellStart"/>
+      <w:r>
+        <w:rPr>
+          <w:b/>
+        </w:rPr>
+        <w:t>CaterGeek</w:t>
+      </w:r>
+      <w:proofErr w:type="spellEnd"/>
     </w:p>
     <w:p>
       <w:pPr>
@@ -54,11 +62,19 @@
         </w:rPr>
         <w:t xml:space="preserve">1. </w:t>
       </w:r>
-      <w:r>
-        <w:rPr>
-          <w:b/>
-        </w:rPr>
-        <w:t>Akshay –</w:t>
+      <w:proofErr w:type="spellStart"/>
+      <w:r>
+        <w:rPr>
+          <w:b/>
+        </w:rPr>
+        <w:t>Akshay</w:t>
+      </w:r>
+      <w:proofErr w:type="spellEnd"/>
+      <w:r>
+        <w:rPr>
+          <w:b/>
+        </w:rPr>
+        <w:t xml:space="preserve"> –</w:t>
       </w:r>
       <w:r>
         <w:rPr>
@@ -92,11 +108,19 @@
         </w:rPr>
         <w:t xml:space="preserve">2. </w:t>
       </w:r>
-      <w:r>
-        <w:rPr>
-          <w:b/>
-        </w:rPr>
-        <w:t xml:space="preserve">Sneh – </w:t>
+      <w:proofErr w:type="spellStart"/>
+      <w:r>
+        <w:rPr>
+          <w:b/>
+        </w:rPr>
+        <w:t>Sneh</w:t>
+      </w:r>
+      <w:proofErr w:type="spellEnd"/>
+      <w:r>
+        <w:rPr>
+          <w:b/>
+        </w:rPr>
+        <w:t xml:space="preserve"> – </w:t>
       </w:r>
       <w:r>
         <w:rPr>
@@ -120,11 +144,19 @@
         </w:rPr>
         <w:t xml:space="preserve">3. </w:t>
       </w:r>
-      <w:r>
-        <w:rPr>
-          <w:b/>
-        </w:rPr>
-        <w:t>Priyen – c5patelp</w:t>
+      <w:proofErr w:type="spellStart"/>
+      <w:r>
+        <w:rPr>
+          <w:b/>
+        </w:rPr>
+        <w:t>Priyen</w:t>
+      </w:r>
+      <w:proofErr w:type="spellEnd"/>
+      <w:r>
+        <w:rPr>
+          <w:b/>
+        </w:rPr>
+        <w:t xml:space="preserve"> – c5patelp</w:t>
       </w:r>
     </w:p>
     <w:p>
@@ -161,8 +193,13 @@
       </w:r>
     </w:p>
     <w:p>
-      <w:r>
-        <w:t>CaterGeek is a website where users’ food requirements for events or celebrations, or anything are met. Users who have a need for food can sign up and check out profiles’ of caterers. Different caterers are capable of different things and once a user finds a good caterer, they can make an order related to their needs. A user is able to sort through the listings by rating of the caterer, specialties, and more.</w:t>
+      <w:proofErr w:type="spellStart"/>
+      <w:r>
+        <w:t>CaterGeek</w:t>
+      </w:r>
+      <w:proofErr w:type="spellEnd"/>
+      <w:r>
+        <w:t xml:space="preserve"> is a website where users’ food requirements for events or celebrations, or anything are met. Users who have a need for food can sign up and check out profiles’ of caterers. Different caterers are capable of different things and once a user finds a good caterer, they can make an order related to their needs. A user is able to sort through the listings by rating of the caterer, specialties, and more.</w:t>
       </w:r>
     </w:p>
     <w:p>
@@ -209,7 +246,15 @@
         <w:t>Software Framework design decision</w:t>
       </w:r>
       <w:r>
-        <w:t>: We used Angular JS and Bootstrap frameworks since a majority of the team was comfortable with it and it made it easier to  implement certain aspects in a clean manner including routing, creating requests and dealing with the server.</w:t>
+        <w:t xml:space="preserve">: We used Angular JS and Bootstrap frameworks since a majority of the team was comfortable with it and it made it easier </w:t>
+      </w:r>
+      <w:proofErr w:type="gramStart"/>
+      <w:r>
+        <w:t>to  implement</w:t>
+      </w:r>
+      <w:proofErr w:type="gramEnd"/>
+      <w:r>
+        <w:t xml:space="preserve"> certain aspects in a clean manner including routing, creating requests and dealing with the server.</w:t>
       </w:r>
     </w:p>
     <w:p>
@@ -227,8 +272,29 @@
         </w:rPr>
         <w:t xml:space="preserve">: </w:t>
       </w:r>
-      <w:r>
-        <w:t xml:space="preserve">CaterGeek is made up of two types of users. One type of user is a caterer, the other is a regular user. Caterers can view, accept or reject orders that were placed and view reviews that were written about them. Additionally, they can also add interesting details to their profile such as price range, speciality cuisine, address etc. Regular users wishing to place orders can then view details about these caterers, place order requests, write reviews on caterers and also view the caterers with the highest ratings(Which are suggested to them). They can also </w:t>
+      <w:proofErr w:type="spellStart"/>
+      <w:r>
+        <w:t>CaterGeek</w:t>
+      </w:r>
+      <w:proofErr w:type="spellEnd"/>
+      <w:r>
+        <w:t xml:space="preserve"> is made up of two types of users. One type of user is a </w:t>
+      </w:r>
+      <w:proofErr w:type="gramStart"/>
+      <w:r>
+        <w:t>caterer,</w:t>
+      </w:r>
+      <w:proofErr w:type="gramEnd"/>
+      <w:r>
+        <w:t xml:space="preserve"> the other is a regular user. Caterers can view, accept or reject orders that were placed and view reviews that were written about them. Additionally, they can also add interesting details to their profile such as price range, speciality cuisine, address etc. Regular users wishing to place orders can then view details about these caterers, place order requests, write reviews on caterers and also view the caterers with the highest </w:t>
+      </w:r>
+      <w:proofErr w:type="gramStart"/>
+      <w:r>
+        <w:t>ratings(</w:t>
+      </w:r>
+      <w:proofErr w:type="gramEnd"/>
+      <w:r>
+        <w:t xml:space="preserve">Which are suggested to them). They can also </w:t>
       </w:r>
     </w:p>
     <w:p>
@@ -256,7 +322,15 @@
     </w:p>
     <w:p>
       <w:r>
-        <w:t>Login Page: Upon entering the URL, the user is redirected to a sign in page. He/She can either sign in or register a new account. Based on our app design, all members must sign up before they can use the app. This design decision was taken to make it easier to keep track of orders and users.  Both frontend and backend measures are taken in order to validate the fields. If the user has an account and sign’s in, he/she is redirected to their dashboard.</w:t>
+        <w:t xml:space="preserve">Login Page: Upon entering the URL, the user is redirected to a sign in page. </w:t>
+      </w:r>
+      <w:proofErr w:type="spellStart"/>
+      <w:r>
+        <w:t>He/She</w:t>
+      </w:r>
+      <w:proofErr w:type="spellEnd"/>
+      <w:r>
+        <w:t xml:space="preserve"> can either sign in or register a new account. Based on our app design, all members must sign up before they can use the app. This design decision was taken to make it easier to keep track of orders and users.  Both frontend and backend measures are taken in order to validate the fields. If the user has an account and sign’s in, he/she is redirected to their dashboard.</w:t>
       </w:r>
     </w:p>
     <w:p>
@@ -267,7 +341,15 @@
     </w:p>
     <w:p>
       <w:r>
-        <w:t xml:space="preserve">User Dashboard: Every user registering and regular user signing in is taken to a user dashboard. Here they can click on profile to update their profile. They can click on logout to logout. Or they can click on Caterer dashboard to make themselves a caterer. If they make themselves a caterer, they are automatically rerouted to a caterer accounts dashboard. Apart from that, users and caterers can view a list of highest ranked caterers (Based on user ratings) which are the caterers recommended by the website and also another list of all other caterers(they can also click on a button to view each caterer’s details). Here they can search for specific caterers as well by typing in their name or cuisine type that they desire or even specialities. </w:t>
+        <w:t xml:space="preserve">User Dashboard: Every user registering and regular user signing in is taken to a user dashboard. Here they can click on profile to update their profile. They can click on logout to logout. Or they can click on Caterer dashboard to make themselves a caterer. If they make themselves a caterer, they are automatically rerouted to a caterer accounts dashboard. Apart from that, users and caterers can view a list of highest ranked caterers (Based on user ratings) which are the caterers recommended by the website and also another list of all other </w:t>
+      </w:r>
+      <w:proofErr w:type="gramStart"/>
+      <w:r>
+        <w:t>caterers(</w:t>
+      </w:r>
+      <w:proofErr w:type="gramEnd"/>
+      <w:r>
+        <w:t xml:space="preserve">they can also click on a button to view each caterer’s details). Here they can search for specific caterers as well by typing in their name or cuisine type that they desire or even specialities. </w:t>
       </w:r>
     </w:p>
     <w:p>
@@ -287,12 +369,28 @@
     </w:p>
     <w:p>
       <w:r>
-        <w:t>View Caterer: This page allows users and caterers to view caterer specific details. From here, they can also leave a review and ratings. Apart from that, orders are also placed from here by clicking on the place order button. Automatically the user and order details are sent to the caterer which can either be accepted or rejected.</w:t>
-      </w:r>
-    </w:p>
-    <w:p>
-      <w:r>
-        <w:t>The reason the design was planned in this was because it makes things simple. It almost follows the singleton design pattern where each page is given a primary responsibility, which is either to update, or to place and order or to allow a user to sign in(Apart from the usual displaying responsibility of every webpage). This made the coding process much more streamlined. Apart from that, on the backend, controllers were used to manage data processing and communication with the server. Each html file had its own controller in the client Controller file. These decisions lead to a quick and efficient code base.</w:t>
+        <w:t xml:space="preserve">View Caterer: This page allows users and caterers to view caterer specific details. From here, they can also leave a review and ratings. Apart from that, orders are also placed from here by clicking on the place order button. Automatically the user and order details are sent to the </w:t>
+      </w:r>
+      <w:proofErr w:type="gramStart"/>
+      <w:r>
+        <w:t>caterer which</w:t>
+      </w:r>
+      <w:proofErr w:type="gramEnd"/>
+      <w:r>
+        <w:t xml:space="preserve"> can either be accepted or rejected.</w:t>
+      </w:r>
+    </w:p>
+    <w:p>
+      <w:r>
+        <w:t xml:space="preserve">The reason the design was planned in this was because it makes things simple. It almost follows the singleton design pattern where each page is given a primary responsibility, which is either to update, or to place and order or to allow a user to sign </w:t>
+      </w:r>
+      <w:proofErr w:type="gramStart"/>
+      <w:r>
+        <w:t>in(</w:t>
+      </w:r>
+      <w:proofErr w:type="gramEnd"/>
+      <w:r>
+        <w:t>Apart from the usual displaying responsibility of every webpage). This made the coding process much more streamlined. Apart from that, on the backend, controllers were used to manage data processing and communication with the server. Each html file had its own controller in the client Controller file. These decisions lead to a quick and efficient code base.</w:t>
       </w:r>
     </w:p>
     <w:p>
@@ -326,7 +424,15 @@
         <w:spacing w:line="259" w:lineRule="auto"/>
       </w:pPr>
       <w:r>
-        <w:t>Attempting to use RESTApi without appropriate permissions</w:t>
+        <w:t xml:space="preserve">Attempting to use </w:t>
+      </w:r>
+      <w:proofErr w:type="spellStart"/>
+      <w:r>
+        <w:t>RESTApi</w:t>
+      </w:r>
+      <w:proofErr w:type="spellEnd"/>
+      <w:r>
+        <w:t xml:space="preserve"> without appropriate permissions</w:t>
       </w:r>
     </w:p>
     <w:p>
@@ -477,6 +583,41 @@
       <w:r>
         <w:t xml:space="preserve">We ran heavy background tests to check the performance of our web application. Initially it turned out that these tests were causing the performance to deteriorate. After a lot of analysis we noticed that it was because we were overburdening the server with work. Then we had to modify our design so that we process more data on the user side and less on the client side. A lot of the heavy validation checks that were only required on the client side or other calculations that were required were all done on the client side. Apart from that, another aspect that was severely reducing the performance was getting too much data from the database via the server. Later on, instead of sending a huge chunk of the database, we filtered out specific field that were required and sent them back to the client. These two major steps improved our app’s performance significantly. </w:t>
       </w:r>
+    </w:p>
+    <w:p>
+      <w:pPr>
+        <w:rPr>
+          <w:b/>
+        </w:rPr>
+      </w:pPr>
+      <w:r>
+        <w:rPr>
+          <w:b/>
+        </w:rPr>
+        <w:t>Video Demo:</w:t>
+      </w:r>
+    </w:p>
+    <w:p>
+      <w:pPr>
+        <w:rPr>
+          <w:b/>
+        </w:rPr>
+      </w:pPr>
+      <w:hyperlink r:id="rId6" w:history="1">
+        <w:r>
+          <w:rPr>
+            <w:rStyle w:val="Hyperlink"/>
+            <w:b/>
+          </w:rPr>
+          <w:t>http://screencast.com/t/hhlbmsUXC72g</w:t>
+        </w:r>
+      </w:hyperlink>
+      <w:r>
+        <w:rPr>
+          <w:b/>
+        </w:rPr>
+        <w:t xml:space="preserve"> </w:t>
+      </w:r>
       <w:bookmarkStart w:id="0" w:name="_GoBack"/>
       <w:bookmarkEnd w:id="0"/>
     </w:p>
@@ -490,20 +631,6 @@
         <w:rPr>
           <w:b/>
         </w:rPr>
-        <w:t>Video Demo:</w:t>
-      </w:r>
-    </w:p>
-    <w:p/>
-    <w:p>
-      <w:pPr>
-        <w:rPr>
-          <w:b/>
-        </w:rPr>
-      </w:pPr>
-      <w:r>
-        <w:rPr>
-          <w:b/>
-        </w:rPr>
         <w:t>Testing:</w:t>
       </w:r>
     </w:p>
@@ -511,7 +638,7 @@
       <w:r>
         <w:t>We use a testing framework Locust (</w:t>
       </w:r>
-      <w:hyperlink r:id="rId6">
+      <w:hyperlink r:id="rId7">
         <w:r>
           <w:rPr>
             <w:rStyle w:val="InternetLink"/>
@@ -521,7 +648,15 @@
       </w:hyperlink>
       <w:hyperlink>
         <w:r>
-          <w:t>) to throughly test our app. We test all our routes to make sure they are working at all times. The testing code is in the file locust.py. Here is a screenshot of the test we ran:</w:t>
+          <w:t xml:space="preserve">) to </w:t>
+        </w:r>
+        <w:proofErr w:type="spellStart"/>
+        <w:r>
+          <w:t>throughly</w:t>
+        </w:r>
+        <w:proofErr w:type="spellEnd"/>
+        <w:r>
+          <w:t xml:space="preserve"> test our app. We test all our routes to make sure they are working at all times. The testing code is in the file locust.py. Here is a screenshot of the test we ran:</w:t>
         </w:r>
       </w:hyperlink>
     </w:p>
@@ -557,7 +692,7 @@
                     </pic:cNvPicPr>
                   </pic:nvPicPr>
                   <pic:blipFill>
-                    <a:blip r:embed="rId7"/>
+                    <a:blip r:embed="rId8"/>
                     <a:stretch>
                       <a:fillRect/>
                     </a:stretch>
@@ -1246,6 +1381,17 @@
       <w:ind w:left="720"/>
       <w:contextualSpacing/>
     </w:pPr>
+  </w:style>
+  <w:style w:type="character" w:styleId="Hyperlink">
+    <w:name w:val="Hyperlink"/>
+    <w:basedOn w:val="DefaultParagraphFont"/>
+    <w:uiPriority w:val="99"/>
+    <w:unhideWhenUsed/>
+    <w:rsid w:val="004D24FE"/>
+    <w:rPr>
+      <w:color w:val="0563C1" w:themeColor="hyperlink"/>
+      <w:u w:val="single"/>
+    </w:rPr>
   </w:style>
 </w:styles>
 </file>
@@ -1691,7 +1837,7 @@
   <a:extraClrSchemeLst/>
   <a:extLst>
     <a:ext uri="{05A4C25C-085E-4340-85A3-A5531E510DB2}">
-      <thm15:themeFamily xmlns:thm15="http://schemas.microsoft.com/office/thememl/2012/main" xmlns="" name="Office Theme" id="{62F939B6-93AF-4DB8-9C6B-D6C7DFDC589F}" vid="{4A3C46E8-61CC-4603-A589-7422A47A8E4A}"/>
+      <thm15:themeFamily xmlns="" xmlns:thm15="http://schemas.microsoft.com/office/thememl/2012/main" name="Office Theme" id="{62F939B6-93AF-4DB8-9C6B-D6C7DFDC589F}" vid="{4A3C46E8-61CC-4603-A589-7422A47A8E4A}"/>
     </a:ext>
   </a:extLst>
 </a:theme>

</xml_diff>